<commit_message>
added variations on genetic and restructured config of hill climbing for data analisys
</commit_message>
<xml_diff>
--- a/Relatório.docx
+++ b/Relatório.docx
@@ -2962,7 +2962,21 @@
     </w:p>
     <w:p>
       <w:r>
-        <w:t xml:space="preserve">No contexto da disciplina de Inteligência Artificial o projeto consistiu em Implementar em código C algoritmos de otimização, usando o trepa colinas, e variações de algoritmos genéticos em especifico o </w:t>
+        <w:t xml:space="preserve">No contexto da disciplina de Inteligência Artificial o projeto consistiu em Implementar em código C algoritmos de otimização, usando </w:t>
+      </w:r>
+      <w:r>
+        <w:t>a trepa</w:t>
+      </w:r>
+      <w:r>
+        <w:t xml:space="preserve"> colinas, e variações de algoritmos genéticos em </w:t>
+      </w:r>
+      <w:proofErr w:type="gramStart"/>
+      <w:r>
+        <w:t>especifico</w:t>
+      </w:r>
+      <w:proofErr w:type="gramEnd"/>
+      <w:r>
+        <w:t xml:space="preserve"> o </w:t>
       </w:r>
       <w:r>
         <w:t>problema de</w:t>
@@ -2973,18 +2987,29 @@
     </w:p>
     <w:p>
       <w:r>
-        <w:t xml:space="preserve">Neste trabalho foram implementados 3 algoritmos, o </w:t>
-      </w:r>
-      <w:r>
-        <w:t>trepa colinas</w:t>
-      </w:r>
+        <w:t xml:space="preserve">Neste trabalho foram implementados 3 algoritmos, </w:t>
+      </w:r>
+      <w:proofErr w:type="gramStart"/>
+      <w:r>
+        <w:t xml:space="preserve">o </w:t>
+      </w:r>
+      <w:r>
+        <w:t>trepa colina</w:t>
+      </w:r>
+      <w:proofErr w:type="gramEnd"/>
       <w:r>
         <w:t>, um algoritmo genético, e um algoritmo de hibrido, sendo alteradas configurações para obter os melhores valores de otimização.</w:t>
       </w:r>
     </w:p>
     <w:p>
       <w:r>
-        <w:t>O objetivo foi efetuar um estudo comparativo aprofundado  sobre o desempenho da otimização, usando exemplos disponibilizados de um pequeno conjunto de vértices até elevados valores e testar a otimização entre os diferentes ficheiros.</w:t>
+        <w:t xml:space="preserve">O objetivo foi efetuar um estudo comparativo </w:t>
+      </w:r>
+      <w:r>
+        <w:t>aprofundado sobre</w:t>
+      </w:r>
+      <w:r>
+        <w:t xml:space="preserve"> o desempenho da otimização, usando exemplos disponibilizados de um pequeno conjunto de vértices até elevados valores e testar a otimização entre os diferentes ficheiros.</w:t>
       </w:r>
     </w:p>
     <w:p/>
@@ -3046,21 +3071,65 @@
       <w:r>
         <w:t>Os valores dos dados são obtidos através ficheiros com estrutura pré-definida.</w:t>
       </w:r>
-    </w:p>
-    <w:p>
-      <w:pPr>
+      <w:r>
+        <w:t xml:space="preserve"> </w:t>
+      </w:r>
+      <w:r>
+        <w:t>São obtidos os valores do número de itens do subconjunto de vértices (k), o número vértices p = 6 e o número de arestas. A matriz de adjacências</w:t>
+      </w:r>
+      <w:r>
+        <w:t xml:space="preserve"> </w:t>
+      </w:r>
+      <w:r>
+        <w:t>p*p</w:t>
+      </w:r>
+      <w:r>
+        <w:t xml:space="preserve"> </w:t>
+      </w:r>
+      <w:r>
+        <w:t>(</w:t>
+      </w:r>
+      <w:r>
+        <w:fldChar w:fldCharType="begin"/>
+      </w:r>
+      <w:r>
+        <w:instrText xml:space="preserve"> REF _Ref122962090 \h </w:instrText>
+      </w:r>
+      <w:r>
+        <w:fldChar w:fldCharType="separate"/>
+      </w:r>
+      <w:r>
+        <w:t>Fig</w:t>
+      </w:r>
+      <w:r>
+        <w:t>u</w:t>
+      </w:r>
+      <w:r>
+        <w:t xml:space="preserve">ra </w:t>
+      </w:r>
+      <w:r>
         <w:rPr>
-          <w:u w:val="single"/>
+          <w:noProof/>
         </w:rPr>
-      </w:pPr>
-      <w:r>
-        <w:t>São obtidos os valores do número de itens do subconjunto de vértices (k), o número vértices p = 6 e o número de arestas. A matriz de adjacências é criada p*p, onde são colocados 1s onde há ligações, só é preenchida a parte superior ou inferior, e a diagonal está preenchida a 0 senão significava que um ponto está ligado com ele mesmo e contar como aumento do custo.</w:t>
-      </w:r>
-    </w:p>
-    <w:p>
+        <w:t>1</w:t>
+      </w:r>
+      <w:r>
+        <w:fldChar w:fldCharType="end"/>
+      </w:r>
+      <w:r>
+        <w:t>)</w:t>
+      </w:r>
+      <w:r>
+        <w:t>é criada, onde são colocados 1s onde há ligações, só é preenchida a parte superior ou inferior, e a diagonal está preenchida a 0 senão significava que um ponto está ligado com ele mesmo e contar como aumento do custo.</w:t>
+      </w:r>
+    </w:p>
+    <w:p>
+      <w:pPr>
+        <w:keepNext/>
+      </w:pPr>
       <w:r>
         <w:drawing>
-          <wp:inline distT="0" distB="0" distL="0" distR="0" wp14:anchorId="677BF63F" wp14:editId="19A2C67A">
+          <wp:inline distT="0" distB="0" distL="0" distR="0" wp14:anchorId="677BF63F" wp14:editId="0A1C810F">
             <wp:extent cx="975445" cy="1577477"/>
             <wp:effectExtent l="0" t="0" r="0" b="3810"/>
             <wp:docPr id="11" name="Imagem 11"/>
@@ -3095,216 +3164,18 @@
           </wp:inline>
         </w:drawing>
       </w:r>
-    </w:p>
-    <w:p/>
-    <w:p/>
-    <w:p/>
-    <w:p/>
-    <w:p>
-      <w:pPr>
-        <w:sectPr>
-          <w:type w:val="oddPage"/>
-          <w:pgSz w:w="11906" w:h="16838" w:code="9"/>
-          <w:pgMar w:top="1418" w:right="1701" w:bottom="1418" w:left="1701" w:header="709" w:footer="709" w:gutter="0"/>
-          <w:cols w:space="708"/>
-          <w:docGrid w:linePitch="360"/>
-        </w:sectPr>
-      </w:pPr>
-    </w:p>
-    <w:p>
-      <w:pPr>
-        <w:pStyle w:val="Ttulo1"/>
-      </w:pPr>
-      <w:r>
-        <w:lastRenderedPageBreak/>
-        <w:t>estudo experimental</w:t>
-      </w:r>
-    </w:p>
-    <w:p>
-      <w:r>
-        <w:t xml:space="preserve">Neste capítulo vamos falar sobre a abordagem na exploração dos dados da rede da cidade de Cantanhede, onde foram inicialmente obtidos dados de caudal de uma zona de medição e controlo (ZMC), </w:t>
-      </w:r>
-      <w:r>
-        <w:t xml:space="preserve">registos de intervenções desde 2018, tubagens, </w:t>
-      </w:r>
-      <w:r>
-        <w:t>para a análise do problema das fugas de água e avaliação geral da rede de águas.</w:t>
-      </w:r>
-      <w:r>
-        <w:t xml:space="preserve"> O processo de análise foi abordado pela metodologia CRISP-DM sendo este capítulo dedicado a parte de </w:t>
-      </w:r>
-      <w:r>
-        <w:rPr>
-          <w:i/>
-          <w:iCs/>
-        </w:rPr>
-        <w:t>data understanding</w:t>
-      </w:r>
-      <w:r>
-        <w:t>.</w:t>
-      </w:r>
-      <w:r>
-        <w:t xml:space="preserve"> O objetivo da análise exploratória é permitir encontrar características relevantes para a deteção de falhas ao longo do tempo na análise do caudal, bem como analisar de modo geral.</w:t>
-      </w:r>
-    </w:p>
-    <w:p>
-      <w:pPr>
-        <w:pStyle w:val="Ttulo2"/>
-      </w:pPr>
-      <w:r>
-        <w:t>Trepa colinas first choice</w:t>
-      </w:r>
-    </w:p>
-    <w:p>
-      <w:pPr>
-        <w:spacing w:after="0" w:line="240" w:lineRule="auto"/>
-        <w:jc w:val="left"/>
-      </w:pPr>
-      <w:r>
-        <w:t>O trepa colinas</w:t>
-      </w:r>
-      <w:r>
-        <w:t xml:space="preserve"> é um algoritmo de otimização heurístico que é utilizado para encontrar o máximo local de uma função. </w:t>
-      </w:r>
-      <w:r>
-        <w:t>Que vai criando</w:t>
-      </w:r>
-      <w:r>
-        <w:t xml:space="preserve"> alterações iterativas na solução atual e escolhendo a alteração que resulta em maior </w:t>
-      </w:r>
-      <w:r>
-        <w:t>fitness</w:t>
-      </w:r>
-      <w:r>
-        <w:t xml:space="preserve"> na solução.</w:t>
-      </w:r>
-    </w:p>
-    <w:p>
-      <w:pPr>
-        <w:spacing w:after="0" w:line="240" w:lineRule="auto"/>
-        <w:jc w:val="left"/>
-      </w:pPr>
-    </w:p>
-    <w:p>
-      <w:pPr>
-        <w:spacing w:after="0" w:line="240" w:lineRule="auto"/>
-        <w:jc w:val="left"/>
-      </w:pPr>
-      <w:r>
-        <w:t xml:space="preserve">A variante "first choice" de </w:t>
-      </w:r>
-      <w:r>
-        <w:t>trepa colinas</w:t>
-      </w:r>
-      <w:r>
-        <w:t xml:space="preserve"> é um tipo específico de algoritmo de </w:t>
-      </w:r>
-      <w:r>
-        <w:t>trepa colinas</w:t>
-      </w:r>
-      <w:r>
-        <w:t xml:space="preserve"> que considera apenas a primeira possível mudança que melhora a solução, em vez de considerar todas as mudanças possíveis e escolher a melhor. Isso pode ser uma estratégia útil quando o espaço de busca é grande e o custo de avaliar as mudanças potenciais é alto, pois permite que o algoritmo progrida mais rapidamente. No entanto, também é mais propenso a ficar preso em máximos locais, pois pode não considerar mudanças alternativas que poderiam potencialmente levar a uma solução melhor.</w:t>
-      </w:r>
-    </w:p>
-    <w:p>
-      <w:pPr>
-        <w:spacing w:after="0" w:line="240" w:lineRule="auto"/>
-        <w:jc w:val="left"/>
-      </w:pPr>
-    </w:p>
-    <w:p>
-      <w:pPr>
-        <w:spacing w:after="0" w:line="240" w:lineRule="auto"/>
-        <w:jc w:val="left"/>
-      </w:pPr>
-      <w:r>
-        <w:t xml:space="preserve">Para ilustrar como o </w:t>
-      </w:r>
-      <w:r>
-        <w:t>trepa colinas</w:t>
-      </w:r>
-      <w:r>
-        <w:t xml:space="preserve"> funciona, </w:t>
-      </w:r>
-      <w:r>
-        <w:t>exemplo</w:t>
-      </w:r>
-      <w:r>
-        <w:t>: suponha que desejamos encontrar o valor máximo da função f(x) = x^2 no intervalo [0, 10]. Podemos começar escolhendo um ponto inicial, digamos x = 5, e então fazer alterações iterativas em x para ver se podemos melhorar o valor da função. Se aumentarmos x em 1, encontramos que f(6) = 36, o que é maior que f(5) = 25. Portanto, atualizamos nossa solução atual para x = 6. Em seguida, repetimos o processo, aumentando x em 1 novamente para encontrar que f(7) = 49, o que é maior que f(6). Continuamos esse processo até atingirmos o valor máximo da função em x = 10.</w:t>
-      </w:r>
-    </w:p>
-    <w:p>
-      <w:pPr>
-        <w:spacing w:after="0" w:line="240" w:lineRule="auto"/>
-        <w:jc w:val="left"/>
-      </w:pPr>
-    </w:p>
-    <w:p>
-      <w:pPr>
-        <w:spacing w:after="0" w:line="240" w:lineRule="auto"/>
-        <w:jc w:val="left"/>
-      </w:pPr>
-      <w:r>
-        <w:t xml:space="preserve">O algoritmo só termina quando o </w:t>
-      </w:r>
-      <w:r>
-        <w:t>número</w:t>
-      </w:r>
-      <w:r>
-        <w:t xml:space="preserve"> de </w:t>
-      </w:r>
-      <w:r>
-        <w:t>iterações especificado termina. Guardando o último melhor fitness que será a solução ótima.</w:t>
-      </w:r>
-    </w:p>
-    <w:p>
-      <w:pPr>
-        <w:spacing w:after="0" w:line="240" w:lineRule="auto"/>
-        <w:jc w:val="left"/>
-      </w:pPr>
-    </w:p>
-    <w:p>
-      <w:pPr>
-        <w:spacing w:after="0" w:line="240" w:lineRule="auto"/>
-        <w:jc w:val="left"/>
-      </w:pPr>
-      <w:r>
-        <w:t>Neste trabalho o algoritmo é lançado várias vezes em diversos pontos aleatórios, tentando assim encontrar ótimos globais.</w:t>
-      </w:r>
-      <w:r>
-        <w:br w:type="page"/>
-      </w:r>
-    </w:p>
-    <w:p>
-      <w:pPr>
-        <w:pStyle w:val="Ttulo2"/>
-      </w:pPr>
-      <w:r>
-        <w:lastRenderedPageBreak/>
-        <w:t>Caudal da ZMC do bolho</w:t>
-      </w:r>
-    </w:p>
-    <w:p>
-      <w:r>
-        <w:t xml:space="preserve">A freguesia do bolho no município de Cantanhede </w:t>
-      </w:r>
-      <w:r>
-        <w:t>caracteriza-se por uma planície que faz fronteira com o distrito de Aveiro.</w:t>
-      </w:r>
-    </w:p>
-    <w:p>
-      <w:pPr>
-        <w:keepNext/>
-      </w:pPr>
       <w:r>
         <w:rPr>
           <w:noProof/>
         </w:rPr>
+        <w:t xml:space="preserve">   </w:t>
+      </w:r>
+      <w:r>
         <w:drawing>
-          <wp:inline distT="0" distB="0" distL="0" distR="0" wp14:anchorId="77838084" wp14:editId="526A8FE0">
-            <wp:extent cx="5400040" cy="4725035"/>
-            <wp:effectExtent l="0" t="0" r="0" b="0"/>
-            <wp:docPr id="18" name="Imagem 18"/>
+          <wp:inline distT="0" distB="0" distL="0" distR="0" wp14:anchorId="62D1D783" wp14:editId="7D2D5712">
+            <wp:extent cx="1211685" cy="1127858"/>
+            <wp:effectExtent l="0" t="0" r="7620" b="0"/>
+            <wp:docPr id="5" name="Imagem 5" descr="Uma imagem com texto, eletrónica, calculadora, teclado&#10;&#10;Descrição gerada automaticamente"/>
             <wp:cNvGraphicFramePr>
               <a:graphicFrameLocks xmlns:a="http://schemas.openxmlformats.org/drawingml/2006/main" noChangeAspect="1"/>
             </wp:cNvGraphicFramePr>
@@ -3312,7 +3183,7 @@
               <a:graphicData uri="http://schemas.openxmlformats.org/drawingml/2006/picture">
                 <pic:pic xmlns:pic="http://schemas.openxmlformats.org/drawingml/2006/picture">
                   <pic:nvPicPr>
-                    <pic:cNvPr id="1" name=""/>
+                    <pic:cNvPr id="5" name="Imagem 5" descr="Uma imagem com texto, eletrónica, calculadora, teclado&#10;&#10;Descrição gerada automaticamente"/>
                     <pic:cNvPicPr/>
                   </pic:nvPicPr>
                   <pic:blipFill>
@@ -3324,7 +3195,7 @@
                   <pic:spPr>
                     <a:xfrm>
                       <a:off x="0" y="0"/>
-                      <a:ext cx="5400040" cy="4725035"/>
+                      <a:ext cx="1211685" cy="1127858"/>
                     </a:xfrm>
                     <a:prstGeom prst="rect">
                       <a:avLst/>
@@ -3336,94 +3207,24 @@
           </wp:inline>
         </w:drawing>
       </w:r>
-    </w:p>
-    <w:p>
-      <w:pPr>
-        <w:pStyle w:val="Legenda"/>
-        <w:jc w:val="both"/>
-      </w:pPr>
-      <w:r>
-        <w:t xml:space="preserve">Figure </w:t>
-      </w:r>
-      <w:fldSimple w:instr=" SEQ Figure \* ARABIC ">
-        <w:r>
-          <w:rPr>
-            <w:noProof/>
-          </w:rPr>
-          <w:t>2</w:t>
-        </w:r>
-      </w:fldSimple>
-      <w:r>
-        <w:t xml:space="preserve"> Mapa de freguesias de Cantanhede</w:t>
-      </w:r>
-    </w:p>
-    <w:p/>
-    <w:p>
-      <w:r>
-        <w:t>Os dados obtidos de caudal são medições em m</w:t>
-      </w:r>
-      <w:r>
-        <w:rPr>
-          <w:vertAlign w:val="superscript"/>
-        </w:rPr>
-        <w:t xml:space="preserve">3 </w:t>
-      </w:r>
-      <w:r>
-        <w:t xml:space="preserve">por hora por razões de rendimento de baterias associadas aos sensores de medição. </w:t>
-      </w:r>
-      <w:r>
-        <w:t>Os inícios das medições obtidas foram</w:t>
-      </w:r>
-      <w:r>
-        <w:t xml:space="preserve"> </w:t>
-      </w:r>
-      <w:r>
-        <w:t>registados</w:t>
-      </w:r>
-      <w:r>
-        <w:t xml:space="preserve"> em 2020 até agosto de 2022.</w:t>
-      </w:r>
-    </w:p>
-    <w:p>
-      <w:r>
-        <w:t xml:space="preserve">A análise mensal do caudal mostra uma variação de sinal mensal ao longo do ano claramente similar ao longo dos anos. </w:t>
-      </w:r>
-      <w:r>
-        <w:t>Dá</w:t>
-      </w:r>
-      <w:r>
-        <w:t xml:space="preserve"> para ver que durante os meses de Inverno e primavera até ao </w:t>
-      </w:r>
-      <w:r>
-        <w:t>início</w:t>
-      </w:r>
-      <w:r>
-        <w:t xml:space="preserve"> do verão há </w:t>
-      </w:r>
-      <w:r>
-        <w:t>uma estabilização</w:t>
-      </w:r>
-      <w:r>
-        <w:t xml:space="preserve"> do valor do caudal, pouco crescente que, mas em que em maio há realmente um aumento significativo do caudal.</w:t>
-      </w:r>
-      <w:r>
-        <w:t xml:space="preserve">  </w:t>
-      </w:r>
-    </w:p>
-    <w:p>
-      <w:pPr>
-        <w:keepNext/>
-      </w:pPr>
       <w:r>
         <w:rPr>
           <w:noProof/>
         </w:rPr>
-        <w:lastRenderedPageBreak/>
+        <w:t xml:space="preserve">    </w:t>
+      </w:r>
+      <w:r>
+        <w:rPr>
+          <w:noProof/>
+        </w:rPr>
+        <w:t xml:space="preserve"> </w:t>
+      </w:r>
+      <w:r>
         <w:drawing>
-          <wp:inline distT="0" distB="0" distL="0" distR="0" wp14:anchorId="16A748FF" wp14:editId="739048BA">
-            <wp:extent cx="5400040" cy="3280410"/>
+          <wp:inline distT="0" distB="0" distL="0" distR="0" wp14:anchorId="5A1468D3" wp14:editId="5C063E9E">
+            <wp:extent cx="2499577" cy="1219306"/>
             <wp:effectExtent l="0" t="0" r="0" b="0"/>
-            <wp:docPr id="20" name="Imagem 20"/>
+            <wp:docPr id="13" name="Imagem 13"/>
             <wp:cNvGraphicFramePr>
               <a:graphicFrameLocks xmlns:a="http://schemas.openxmlformats.org/drawingml/2006/main" noChangeAspect="1"/>
             </wp:cNvGraphicFramePr>
@@ -3443,7 +3244,7 @@
                   <pic:spPr>
                     <a:xfrm>
                       <a:off x="0" y="0"/>
-                      <a:ext cx="5400040" cy="3280410"/>
+                      <a:ext cx="2499577" cy="1219306"/>
                     </a:xfrm>
                     <a:prstGeom prst="rect">
                       <a:avLst/>
@@ -3461,6 +3262,8 @@
         <w:pStyle w:val="Legenda"/>
         <w:jc w:val="both"/>
       </w:pPr>
+      <w:bookmarkStart w:id="19" w:name="_Ref122962081"/>
+      <w:bookmarkStart w:id="20" w:name="_Ref122962090"/>
       <w:r>
         <w:t xml:space="preserve">Figura </w:t>
       </w:r>
@@ -3469,28 +3272,38 @@
           <w:rPr>
             <w:noProof/>
           </w:rPr>
-          <w:t>2</w:t>
+          <w:t>1</w:t>
         </w:r>
       </w:fldSimple>
-      <w:r>
-        <w:t xml:space="preserve"> Caudal Média Mensal</w:t>
-      </w:r>
-    </w:p>
-    <w:p>
-      <w:r>
-        <w:t>A figura 2 mostra a variação a longo do ano com aumentos significativos nos meses de verão e onde há variações mais acentuadas que será mais propenso a fugas nas ligações. O ano de 2021 mostra uma redução que pode ser explicada pela redução do consumo como podemos comprovar pela figura 3 que mostra que o ano 2021 foi bastante chuvoso logo o uso da água armazenada em poços e furos garante a pouca utilização da água da ZMC do bolho.</w:t>
-      </w:r>
-      <w:r>
-        <w:t xml:space="preserve"> Sendo assim possível concluir que o principal fator </w:t>
-      </w:r>
-      <w:r>
-        <w:t xml:space="preserve">de influência </w:t>
-      </w:r>
-      <w:r>
-        <w:t>do caudal anualmente é a precipitação.</w:t>
-      </w:r>
-      <w:r>
-        <w:t xml:space="preserve"> </w:t>
+      <w:bookmarkEnd w:id="20"/>
+      <w:r>
+        <w:t xml:space="preserve"> Estrutura dos ficheiros</w:t>
+      </w:r>
+      <w:r>
+        <w:t xml:space="preserve">, Matriz de adjacências, </w:t>
+      </w:r>
+      <w:r>
+        <w:t>Desenho do grafo</w:t>
+      </w:r>
+      <w:bookmarkEnd w:id="19"/>
+      <w:r>
+        <w:t>.</w:t>
+      </w:r>
+    </w:p>
+    <w:p>
+      <w:r>
+        <w:t>A representação de dados consiste num vetor de p bits em que 1 representa que faz parte do subconjunto k, 0 representa que não está. A fitness é a soma das arestas entre todos os elementos 1 desse vetor, de forma a obter mais arestas possíveis, sendo este um problema de maximização do fitness.</w:t>
+      </w:r>
+      <w:r>
+        <w:t xml:space="preserve"> Uma solução inválida existe quando não é respeitado o número </w:t>
+      </w:r>
+      <w:proofErr w:type="gramStart"/>
+      <w:r>
+        <w:t>k</w:t>
+      </w:r>
+      <w:proofErr w:type="gramEnd"/>
+      <w:r>
+        <w:t xml:space="preserve"> de elementos num grupo, ao existir mais ou menos que k.</w:t>
       </w:r>
     </w:p>
     <w:p>
@@ -3498,15 +3311,11 @@
         <w:keepNext/>
       </w:pPr>
       <w:r>
-        <w:rPr>
-          <w:noProof/>
-        </w:rPr>
-        <w:lastRenderedPageBreak/>
         <w:drawing>
-          <wp:inline distT="0" distB="0" distL="0" distR="0" wp14:anchorId="0A054DD8" wp14:editId="08881480">
-            <wp:extent cx="5389418" cy="3564218"/>
-            <wp:effectExtent l="0" t="0" r="1905" b="0"/>
-            <wp:docPr id="19" name="Imagem 19"/>
+          <wp:inline distT="0" distB="0" distL="0" distR="0" wp14:anchorId="5E0A3B0D" wp14:editId="4988417B">
+            <wp:extent cx="594412" cy="1646063"/>
+            <wp:effectExtent l="0" t="0" r="0" b="0"/>
+            <wp:docPr id="14" name="Imagem 14"/>
             <wp:cNvGraphicFramePr>
               <a:graphicFrameLocks xmlns:a="http://schemas.openxmlformats.org/drawingml/2006/main" noChangeAspect="1"/>
             </wp:cNvGraphicFramePr>
@@ -3526,7 +3335,7 @@
                   <pic:spPr>
                     <a:xfrm>
                       <a:off x="0" y="0"/>
-                      <a:ext cx="5457584" cy="3609299"/>
+                      <a:ext cx="594412" cy="1646063"/>
                     </a:xfrm>
                     <a:prstGeom prst="rect">
                       <a:avLst/>
@@ -3542,1198 +3351,73 @@
     <w:p>
       <w:pPr>
         <w:pStyle w:val="Legenda"/>
-        <w:jc w:val="both"/>
-      </w:pPr>
-      <w:r>
-        <w:t xml:space="preserve">Figure </w:t>
-      </w:r>
-      <w:fldSimple w:instr=" SEQ Figure \* ARABIC ">
-        <w:r>
-          <w:rPr>
-            <w:noProof/>
-          </w:rPr>
-          <w:t>3</w:t>
-        </w:r>
-      </w:fldSimple>
-      <w:r>
-        <w:t xml:space="preserve"> Boletim Climatológico Inverno 2022</w:t>
-      </w:r>
-    </w:p>
-    <w:p>
-      <w:r>
-        <w:t xml:space="preserve">A </w:t>
-      </w:r>
-      <w:r>
-        <w:fldChar w:fldCharType="begin"/>
-      </w:r>
-      <w:r>
-        <w:instrText xml:space="preserve"> REF _Ref120972479 \h </w:instrText>
-      </w:r>
-      <w:r>
-        <w:fldChar w:fldCharType="separate"/>
-      </w:r>
-      <w:r>
-        <w:t xml:space="preserve">Figura </w:t>
-      </w:r>
-      <w:r>
-        <w:rPr>
-          <w:noProof/>
-        </w:rPr>
-        <w:t>4</w:t>
-      </w:r>
-      <w:r>
-        <w:fldChar w:fldCharType="end"/>
-      </w:r>
-      <w:r>
-        <w:t xml:space="preserve"> mostra o</w:t>
-      </w:r>
-      <w:r>
-        <w:t xml:space="preserve"> sinal do caudal </w:t>
-      </w:r>
-      <w:r>
-        <w:t xml:space="preserve">que </w:t>
-      </w:r>
-      <w:r>
-        <w:t xml:space="preserve">também tem uma variação previsível dependendo do dia da semana </w:t>
-      </w:r>
-      <w:r>
-        <w:t>é possível observar a quedas da média diária na transição de domingo para segunda e que se mantém estável durante semana e que depois ao sábado obtém o seu pico de uso. As médias diárias</w:t>
-      </w:r>
-      <w:r>
-        <w:t xml:space="preserve"> </w:t>
-      </w:r>
-      <w:r>
-        <w:t xml:space="preserve">durante a semana também permitem mostrar quais os meses onde essa variação semanal previsível se perde visto que ao aumentar o caudal médio para os valores de verão as variações semanais perdem-se visto que são atingidos valores bastante altos de caudal. Por exemplo em julho o aumento normal ao sábado não se reflete tanto. </w:t>
-      </w:r>
-      <w:r>
-        <w:t>As variações mais fora do comum podem também ser justificadas por chuvas em alturas do ano menos comuns.</w:t>
-      </w:r>
-    </w:p>
-    <w:p>
-      <w:pPr>
-        <w:keepNext/>
-      </w:pPr>
-      <w:r>
-        <w:rPr>
-          <w:noProof/>
-        </w:rPr>
-        <w:lastRenderedPageBreak/>
-        <w:drawing>
-          <wp:inline distT="0" distB="0" distL="0" distR="0" wp14:anchorId="4A9DD598" wp14:editId="2597F5BF">
-            <wp:extent cx="5400040" cy="3244215"/>
-            <wp:effectExtent l="0" t="0" r="0" b="0"/>
-            <wp:docPr id="2" name="Imagem 2"/>
-            <wp:cNvGraphicFramePr>
-              <a:graphicFrameLocks xmlns:a="http://schemas.openxmlformats.org/drawingml/2006/main" noChangeAspect="1"/>
-            </wp:cNvGraphicFramePr>
-            <a:graphic xmlns:a="http://schemas.openxmlformats.org/drawingml/2006/main">
-              <a:graphicData uri="http://schemas.openxmlformats.org/drawingml/2006/picture">
-                <pic:pic xmlns:pic="http://schemas.openxmlformats.org/drawingml/2006/picture">
-                  <pic:nvPicPr>
-                    <pic:cNvPr id="1" name=""/>
-                    <pic:cNvPicPr/>
-                  </pic:nvPicPr>
-                  <pic:blipFill>
-                    <a:blip r:embed="rId21"/>
-                    <a:stretch>
-                      <a:fillRect/>
-                    </a:stretch>
-                  </pic:blipFill>
-                  <pic:spPr>
-                    <a:xfrm>
-                      <a:off x="0" y="0"/>
-                      <a:ext cx="5400040" cy="3244215"/>
-                    </a:xfrm>
-                    <a:prstGeom prst="rect">
-                      <a:avLst/>
-                    </a:prstGeom>
-                  </pic:spPr>
-                </pic:pic>
-              </a:graphicData>
-            </a:graphic>
-          </wp:inline>
-        </w:drawing>
-      </w:r>
-    </w:p>
-    <w:p>
-      <w:pPr>
-        <w:pStyle w:val="Legenda"/>
-        <w:jc w:val="both"/>
-      </w:pPr>
-      <w:bookmarkStart w:id="19" w:name="_Ref120972479"/>
-      <w:r>
-        <w:t xml:space="preserve">Figure </w:t>
-      </w:r>
-      <w:fldSimple w:instr=" SEQ Figure \* ARABIC ">
-        <w:r>
-          <w:rPr>
-            <w:noProof/>
-          </w:rPr>
-          <w:t>4</w:t>
-        </w:r>
-      </w:fldSimple>
-      <w:bookmarkEnd w:id="19"/>
-      <w:r>
-        <w:t xml:space="preserve"> Variação diária </w:t>
-      </w:r>
-      <w:r>
-        <w:t xml:space="preserve">semanal </w:t>
-      </w:r>
-      <w:r>
-        <w:rPr>
-          <w:noProof/>
-        </w:rPr>
-        <w:t>por</w:t>
-      </w:r>
-      <w:r>
-        <w:rPr>
-          <w:noProof/>
-        </w:rPr>
-        <w:t xml:space="preserve"> mês</w:t>
-      </w:r>
-    </w:p>
-    <w:p/>
-    <w:p>
-      <w:pPr>
-        <w:pStyle w:val="Ttulo2"/>
-      </w:pPr>
-      <w:r>
-        <w:t>Análise dos dados d</w:t>
-      </w:r>
-      <w:r>
-        <w:t>as</w:t>
-      </w:r>
-      <w:r>
-        <w:t xml:space="preserve"> intervenções</w:t>
-      </w:r>
-    </w:p>
-    <w:p>
-      <w:pPr>
-        <w:rPr>
-          <w:lang w:val="en-US"/>
-        </w:rPr>
-      </w:pPr>
-      <w:r>
-        <w:t xml:space="preserve">Os dados das intervenções são também fundamentais para avaliar tanto as alturas de ano quando é mais importante manter as equipas de roturas alertas e para analisar padrões de caudal relevantes que despertem variações de sinal propensas a fugas </w:t>
-      </w:r>
-      <w:r>
-        <w:t>na rede,</w:t>
-      </w:r>
-      <w:r>
-        <w:t xml:space="preserve"> contudo os dados também envolvem intervenções não diretamente relacionados com o caudal como por exemplo furtos de contadores, avarias elétricas, avarias externas relacionadas com ambiente em </w:t>
-      </w:r>
-      <w:r>
-        <w:t>redor (</w:t>
-      </w:r>
-      <w:r>
-        <w:t>lares de idosos</w:t>
-      </w:r>
-      <w:r>
-        <w:t>, construções, alterações de pavimento</w:t>
-      </w:r>
-      <w:r>
-        <w:t>)</w:t>
-      </w:r>
-      <w:r>
-        <w:t>, ampliações de tubagem</w:t>
-      </w:r>
-      <w:r>
-        <w:t xml:space="preserve">, </w:t>
-      </w:r>
-      <w:r>
-        <w:t xml:space="preserve">e </w:t>
-      </w:r>
-      <w:r>
-        <w:t>provocadas também por outras intervenções</w:t>
-      </w:r>
-      <w:r>
-        <w:t xml:space="preserve">. </w:t>
-      </w:r>
-      <w:r>
-        <w:t>Visto que a maior parte das intervenções não têm descrição não é possível definir se será uma causa natural de fuga (aumento de pressão ou desgaste de tubagem) ou se foi impacto do meio onde se encontra (erro humano, ou outras)</w:t>
-      </w:r>
-      <w:r>
-        <w:t xml:space="preserve">, visto que não irá alterar significativamente </w:t>
-      </w:r>
-      <w:r>
-        <w:t>a avaliação dos dados</w:t>
-      </w:r>
-      <w:r>
-        <w:t xml:space="preserve"> visto que os fatores externos são em menor quantidade</w:t>
-      </w:r>
-      <w:r>
-        <w:t>.</w:t>
-      </w:r>
-    </w:p>
-    <w:p>
-      <w:r>
-        <w:t xml:space="preserve">As informações das intervenções são referentes cerca de 20 ZMC de Cantanhede apesar de algumas delas não estarem registas em nenhuma dessas. Estes dados estudados são de desde o </w:t>
-      </w:r>
-      <w:r>
-        <w:t>início</w:t>
-      </w:r>
-      <w:r>
-        <w:t xml:space="preserve"> de 2018 até outubro de 2022</w:t>
-      </w:r>
-      <w:r>
-        <w:t>.</w:t>
-      </w:r>
-      <w:r>
-        <w:t xml:space="preserve"> Na </w:t>
-      </w:r>
-      <w:r>
-        <w:fldChar w:fldCharType="begin"/>
-      </w:r>
-      <w:r>
-        <w:instrText xml:space="preserve"> REF _Ref120978311 \h </w:instrText>
-      </w:r>
-      <w:r>
-        <w:fldChar w:fldCharType="separate"/>
-      </w:r>
-      <w:r>
-        <w:t xml:space="preserve">Figura </w:t>
-      </w:r>
-      <w:r>
-        <w:rPr>
-          <w:noProof/>
-        </w:rPr>
-        <w:t>5</w:t>
-      </w:r>
-      <w:r>
-        <w:fldChar w:fldCharType="end"/>
-      </w:r>
-      <w:r>
-        <w:t xml:space="preserve"> é possível ver o </w:t>
-      </w:r>
-      <w:r>
-        <w:t>número</w:t>
-      </w:r>
-      <w:r>
-        <w:t xml:space="preserve"> de intervenções registas ano após ano, o número de intervenções tem vindo a aumentar ao longo dos anos isto pode ser devido á canalização que com o passar dos anos o desgaste pode ir acentuando gradualmente o </w:t>
-      </w:r>
-      <w:r>
-        <w:t>número</w:t>
-      </w:r>
-      <w:r>
-        <w:t xml:space="preserve"> intervenções, o </w:t>
-      </w:r>
-      <w:r>
-        <w:t>início</w:t>
-      </w:r>
-      <w:r>
-        <w:t xml:space="preserve"> do verão mostra que haverá relação entre caudal e intervenções, apesar de 2021 ter sido um ano chuvoso o </w:t>
-      </w:r>
-      <w:r>
-        <w:lastRenderedPageBreak/>
-        <w:t>número</w:t>
-      </w:r>
-      <w:r>
-        <w:t xml:space="preserve"> de intervenções mantivesse elevado</w:t>
-      </w:r>
-      <w:r>
-        <w:t xml:space="preserve">, mesmo havendo médias de caudal baixas diárias (considerando apenas o caudal da ZMC do bolho) durante todo o ano de 2021, as variações do caudal parecem manter o mesmo </w:t>
-      </w:r>
-      <w:r>
-        <w:t>nível</w:t>
-      </w:r>
-      <w:r>
-        <w:t xml:space="preserve">  de estragos, o que pode estar relacionado também com pouca pressão como está descrito em intervenções, mesmo assim ao longo do ano de 2021 o caudal do bolho aumento de maneira mais anormal de agosto até novembro o que pode explicar o pico após setembro.</w:t>
-      </w:r>
-    </w:p>
-    <w:p>
-      <w:pPr>
-        <w:keepNext/>
-      </w:pPr>
-      <w:r>
-        <w:rPr>
-          <w:noProof/>
-          <w:lang w:val="en-US"/>
-        </w:rPr>
-        <w:drawing>
-          <wp:inline distT="0" distB="0" distL="0" distR="0" wp14:anchorId="4EB71846" wp14:editId="5D2681D4">
-            <wp:extent cx="5400040" cy="2804160"/>
-            <wp:effectExtent l="0" t="0" r="0" b="0"/>
-            <wp:docPr id="3" name="Imagem 3"/>
-            <wp:cNvGraphicFramePr>
-              <a:graphicFrameLocks xmlns:a="http://schemas.openxmlformats.org/drawingml/2006/main" noChangeAspect="1"/>
-            </wp:cNvGraphicFramePr>
-            <a:graphic xmlns:a="http://schemas.openxmlformats.org/drawingml/2006/main">
-              <a:graphicData uri="http://schemas.openxmlformats.org/drawingml/2006/picture">
-                <pic:pic xmlns:pic="http://schemas.openxmlformats.org/drawingml/2006/picture">
-                  <pic:nvPicPr>
-                    <pic:cNvPr id="1" name=""/>
-                    <pic:cNvPicPr/>
-                  </pic:nvPicPr>
-                  <pic:blipFill>
-                    <a:blip r:embed="rId22"/>
-                    <a:stretch>
-                      <a:fillRect/>
-                    </a:stretch>
-                  </pic:blipFill>
-                  <pic:spPr>
-                    <a:xfrm>
-                      <a:off x="0" y="0"/>
-                      <a:ext cx="5400040" cy="2804160"/>
-                    </a:xfrm>
-                    <a:prstGeom prst="rect">
-                      <a:avLst/>
-                    </a:prstGeom>
-                  </pic:spPr>
-                </pic:pic>
-              </a:graphicData>
-            </a:graphic>
-          </wp:inline>
-        </w:drawing>
-      </w:r>
-    </w:p>
-    <w:p>
-      <w:pPr>
-        <w:pStyle w:val="Legenda"/>
-        <w:jc w:val="both"/>
-        <w:rPr>
-          <w:lang w:val="en-US"/>
-        </w:rPr>
-      </w:pPr>
-      <w:bookmarkStart w:id="20" w:name="_Ref120978311"/>
-      <w:r>
-        <w:t xml:space="preserve">Figure </w:t>
-      </w:r>
-      <w:fldSimple w:instr=" SEQ Figure \* ARABIC ">
-        <w:r>
-          <w:rPr>
-            <w:noProof/>
-          </w:rPr>
-          <w:t>5</w:t>
-        </w:r>
-      </w:fldSimple>
-      <w:bookmarkEnd w:id="20"/>
-      <w:r>
-        <w:t xml:space="preserve"> Intervenções Ano após Ano</w:t>
-      </w:r>
-    </w:p>
-    <w:p>
-      <w:r>
-        <w:t xml:space="preserve">A lista </w:t>
-      </w:r>
-      <w:r>
-        <w:t>d</w:t>
-      </w:r>
-      <w:r>
-        <w:t>e</w:t>
-      </w:r>
-      <w:r>
-        <w:t xml:space="preserve"> intervenções também dispõe de valores de latitude e longitude,</w:t>
-      </w:r>
-      <w:r>
-        <w:t xml:space="preserve"> em cerca de 317 intervenções</w:t>
-      </w:r>
-      <w:r>
-        <w:t xml:space="preserve">, sendo assim possível observar geograficamente na cidade de Cantanhede. Na </w:t>
-      </w:r>
-      <w:r>
-        <w:fldChar w:fldCharType="begin"/>
-      </w:r>
-      <w:r>
-        <w:instrText xml:space="preserve"> REF _Ref120985078 \h </w:instrText>
-      </w:r>
-      <w:r>
-        <w:fldChar w:fldCharType="separate"/>
-      </w:r>
-      <w:r>
-        <w:t xml:space="preserve">Figura </w:t>
-      </w:r>
-      <w:r>
-        <w:rPr>
-          <w:noProof/>
-        </w:rPr>
-        <w:t>6</w:t>
-      </w:r>
-      <w:r>
-        <w:fldChar w:fldCharType="end"/>
-      </w:r>
-      <w:r>
-        <w:t xml:space="preserve"> é possível verificar que as zonas de maior intervenção são no centro da cidade, bem como regiões de maior população</w:t>
-      </w:r>
-      <w:r>
-        <w:t>, como se situa numa planície o único fator que parece ser mais relevante é o aglomerado populacional.</w:t>
-      </w:r>
-    </w:p>
-    <w:p>
-      <w:pPr>
-        <w:keepNext/>
-      </w:pPr>
-      <w:r>
-        <w:rPr>
-          <w:noProof/>
-        </w:rPr>
-        <w:lastRenderedPageBreak/>
-        <w:drawing>
-          <wp:inline distT="0" distB="0" distL="0" distR="0" wp14:anchorId="014266FA" wp14:editId="058DF8FD">
-            <wp:extent cx="5400040" cy="3162935"/>
-            <wp:effectExtent l="0" t="0" r="0" b="0"/>
-            <wp:docPr id="4" name="Imagem 4" descr="Uma imagem com mapa&#10;&#10;Descrição gerada automaticamente"/>
-            <wp:cNvGraphicFramePr>
-              <a:graphicFrameLocks xmlns:a="http://schemas.openxmlformats.org/drawingml/2006/main" noChangeAspect="1"/>
-            </wp:cNvGraphicFramePr>
-            <a:graphic xmlns:a="http://schemas.openxmlformats.org/drawingml/2006/main">
-              <a:graphicData uri="http://schemas.openxmlformats.org/drawingml/2006/picture">
-                <pic:pic xmlns:pic="http://schemas.openxmlformats.org/drawingml/2006/picture">
-                  <pic:nvPicPr>
-                    <pic:cNvPr id="4" name="Imagem 4" descr="Uma imagem com mapa&#10;&#10;Descrição gerada automaticamente"/>
-                    <pic:cNvPicPr/>
-                  </pic:nvPicPr>
-                  <pic:blipFill>
-                    <a:blip r:embed="rId23"/>
-                    <a:stretch>
-                      <a:fillRect/>
-                    </a:stretch>
-                  </pic:blipFill>
-                  <pic:spPr>
-                    <a:xfrm>
-                      <a:off x="0" y="0"/>
-                      <a:ext cx="5400040" cy="3162935"/>
-                    </a:xfrm>
-                    <a:prstGeom prst="rect">
-                      <a:avLst/>
-                    </a:prstGeom>
-                  </pic:spPr>
-                </pic:pic>
-              </a:graphicData>
-            </a:graphic>
-          </wp:inline>
-        </w:drawing>
-      </w:r>
-    </w:p>
-    <w:p>
-      <w:pPr>
-        <w:pStyle w:val="Legenda"/>
-        <w:jc w:val="both"/>
-      </w:pPr>
-      <w:bookmarkStart w:id="21" w:name="_Ref120985078"/>
-      <w:r>
-        <w:t xml:space="preserve">Figure </w:t>
-      </w:r>
-      <w:fldSimple w:instr=" SEQ Figure \* ARABIC ">
-        <w:r>
-          <w:rPr>
-            <w:noProof/>
-          </w:rPr>
-          <w:t>6</w:t>
-        </w:r>
-      </w:fldSimple>
-      <w:bookmarkEnd w:id="21"/>
-      <w:r>
-        <w:t xml:space="preserve"> Mapa de Intervenções</w:t>
-      </w:r>
-      <w:r>
-        <w:rPr>
-          <w:noProof/>
-        </w:rPr>
-        <w:t xml:space="preserve"> cantanhede</w:t>
-      </w:r>
-    </w:p>
-    <w:p/>
-    <w:p>
-      <w:pPr>
-        <w:pStyle w:val="Ttulo2"/>
-      </w:pPr>
-      <w:r>
-        <w:t xml:space="preserve">Análise </w:t>
-      </w:r>
-      <w:r>
-        <w:t>Intervenções associadas ao</w:t>
-      </w:r>
-      <w:r>
-        <w:t xml:space="preserve"> caudal</w:t>
-      </w:r>
-      <w:r>
-        <w:t xml:space="preserve"> ZMC do bolho</w:t>
-      </w:r>
-    </w:p>
-    <w:p>
-      <w:r>
-        <w:t>A análise do caudal durante as datas de intervenções que foram associadas á ZMC do bolho, só mostrou registos de intervenções a partir de maio de 2022 até outubro</w:t>
-      </w:r>
-      <w:r>
-        <w:t xml:space="preserve"> </w:t>
-      </w:r>
-      <w:r>
-        <w:fldChar w:fldCharType="begin"/>
-      </w:r>
-      <w:r>
-        <w:instrText xml:space="preserve"> REF _Ref120991231 \h </w:instrText>
-      </w:r>
-      <w:r>
-        <w:fldChar w:fldCharType="separate"/>
-      </w:r>
-      <w:r>
-        <w:t xml:space="preserve">Figura </w:t>
-      </w:r>
-      <w:r>
-        <w:rPr>
-          <w:noProof/>
-        </w:rPr>
-        <w:t>7</w:t>
-      </w:r>
-      <w:r>
-        <w:fldChar w:fldCharType="end"/>
-      </w:r>
-      <w:r>
-        <w:t xml:space="preserve">, sendo assim é possível ver o </w:t>
-      </w:r>
-      <w:r>
-        <w:t>início</w:t>
-      </w:r>
-      <w:r>
-        <w:t xml:space="preserve"> do verão com 4 intervenções em maio num curto espaço de tempo, tendo em conta que vão ficando mais espaçadas temporalmente, estas suposições são confirmadas pelos dados globais das intervenções.</w:t>
-      </w:r>
-      <w:r>
-        <w:t xml:space="preserve"> Análise mais aprofundada nessa época temporal mostrou falha</w:t>
-      </w:r>
-      <w:r>
-        <w:t>s</w:t>
-      </w:r>
-      <w:r>
-        <w:t xml:space="preserve"> de dados entre 06/09 até 06/25 e a data 2 intervenções for a executadas nessa janela temporal</w:t>
-      </w:r>
-      <w:r>
-        <w:t xml:space="preserve">. A </w:t>
-      </w:r>
-      <w:r>
-        <w:fldChar w:fldCharType="begin"/>
-      </w:r>
-      <w:r>
-        <w:instrText xml:space="preserve"> REF _Ref120990988 \h </w:instrText>
-      </w:r>
-      <w:r>
-        <w:fldChar w:fldCharType="separate"/>
-      </w:r>
-      <w:r>
-        <w:t xml:space="preserve">Figure </w:t>
-      </w:r>
-      <w:r>
-        <w:rPr>
-          <w:noProof/>
-        </w:rPr>
-        <w:t>8</w:t>
-      </w:r>
-      <w:r>
-        <w:fldChar w:fldCharType="end"/>
-      </w:r>
-      <w:r>
-        <w:t xml:space="preserve"> a altura de execução das intervenções bem como o caudal médio registado. </w:t>
-      </w:r>
-    </w:p>
-    <w:p>
-      <w:pPr>
-        <w:keepNext/>
-      </w:pPr>
-      <w:r>
-        <w:rPr>
-          <w:noProof/>
-        </w:rPr>
-        <w:lastRenderedPageBreak/>
-        <w:drawing>
-          <wp:inline distT="0" distB="0" distL="0" distR="0" wp14:anchorId="6928F447" wp14:editId="1D7C9278">
-            <wp:extent cx="5400040" cy="3917315"/>
-            <wp:effectExtent l="0" t="0" r="0" b="0"/>
-            <wp:docPr id="8" name="Imagem 8"/>
-            <wp:cNvGraphicFramePr>
-              <a:graphicFrameLocks xmlns:a="http://schemas.openxmlformats.org/drawingml/2006/main" noChangeAspect="1"/>
-            </wp:cNvGraphicFramePr>
-            <a:graphic xmlns:a="http://schemas.openxmlformats.org/drawingml/2006/main">
-              <a:graphicData uri="http://schemas.openxmlformats.org/drawingml/2006/picture">
-                <pic:pic xmlns:pic="http://schemas.openxmlformats.org/drawingml/2006/picture">
-                  <pic:nvPicPr>
-                    <pic:cNvPr id="1" name=""/>
-                    <pic:cNvPicPr/>
-                  </pic:nvPicPr>
-                  <pic:blipFill>
-                    <a:blip r:embed="rId24"/>
-                    <a:stretch>
-                      <a:fillRect/>
-                    </a:stretch>
-                  </pic:blipFill>
-                  <pic:spPr>
-                    <a:xfrm>
-                      <a:off x="0" y="0"/>
-                      <a:ext cx="5400040" cy="3917315"/>
-                    </a:xfrm>
-                    <a:prstGeom prst="rect">
-                      <a:avLst/>
-                    </a:prstGeom>
-                  </pic:spPr>
-                </pic:pic>
-              </a:graphicData>
-            </a:graphic>
-          </wp:inline>
-        </w:drawing>
-      </w:r>
-    </w:p>
-    <w:p>
-      <w:pPr>
-        <w:pStyle w:val="Legenda"/>
-        <w:jc w:val="both"/>
-      </w:pPr>
-      <w:bookmarkStart w:id="22" w:name="_Ref120991231"/>
-      <w:r>
-        <w:t xml:space="preserve">Figure </w:t>
-      </w:r>
-      <w:fldSimple w:instr=" SEQ Figure \* ARABIC ">
-        <w:r>
-          <w:rPr>
-            <w:noProof/>
-          </w:rPr>
-          <w:t>7</w:t>
-        </w:r>
-      </w:fldSimple>
-      <w:bookmarkEnd w:id="22"/>
-      <w:r>
-        <w:t xml:space="preserve"> Caudal do bolho nas épocas das intervenções</w:t>
-      </w:r>
-      <w:r>
-        <w:t xml:space="preserve"> </w:t>
-      </w:r>
-      <w:r>
-        <w:rPr>
-          <w:lang w:val="en-US"/>
-        </w:rPr>
-        <w:t>– M</w:t>
-      </w:r>
-      <w:r>
-        <w:t>édia semanal</w:t>
-      </w:r>
-    </w:p>
-    <w:p>
-      <w:pPr>
-        <w:keepNext/>
-      </w:pPr>
-      <w:r>
-        <w:rPr>
-          <w:noProof/>
-        </w:rPr>
-        <w:drawing>
-          <wp:inline distT="0" distB="0" distL="0" distR="0" wp14:anchorId="71F54E28" wp14:editId="0DDE206E">
-            <wp:extent cx="5400040" cy="3647440"/>
-            <wp:effectExtent l="0" t="0" r="0" b="0"/>
-            <wp:docPr id="6" name="Imagem 6"/>
-            <wp:cNvGraphicFramePr>
-              <a:graphicFrameLocks xmlns:a="http://schemas.openxmlformats.org/drawingml/2006/main" noChangeAspect="1"/>
-            </wp:cNvGraphicFramePr>
-            <a:graphic xmlns:a="http://schemas.openxmlformats.org/drawingml/2006/main">
-              <a:graphicData uri="http://schemas.openxmlformats.org/drawingml/2006/picture">
-                <pic:pic xmlns:pic="http://schemas.openxmlformats.org/drawingml/2006/picture">
-                  <pic:nvPicPr>
-                    <pic:cNvPr id="1" name=""/>
-                    <pic:cNvPicPr/>
-                  </pic:nvPicPr>
-                  <pic:blipFill>
-                    <a:blip r:embed="rId25"/>
-                    <a:stretch>
-                      <a:fillRect/>
-                    </a:stretch>
-                  </pic:blipFill>
-                  <pic:spPr>
-                    <a:xfrm>
-                      <a:off x="0" y="0"/>
-                      <a:ext cx="5400040" cy="3647440"/>
-                    </a:xfrm>
-                    <a:prstGeom prst="rect">
-                      <a:avLst/>
-                    </a:prstGeom>
-                  </pic:spPr>
-                </pic:pic>
-              </a:graphicData>
-            </a:graphic>
-          </wp:inline>
-        </w:drawing>
-      </w:r>
-    </w:p>
-    <w:p>
-      <w:pPr>
-        <w:pStyle w:val="Legenda"/>
-        <w:jc w:val="both"/>
-      </w:pPr>
-      <w:bookmarkStart w:id="23" w:name="_Ref120990988"/>
-      <w:r>
-        <w:t xml:space="preserve">Figure </w:t>
-      </w:r>
-      <w:fldSimple w:instr=" SEQ Figure \* ARABIC ">
-        <w:r>
-          <w:rPr>
-            <w:noProof/>
-          </w:rPr>
-          <w:t>8</w:t>
-        </w:r>
-      </w:fldSimple>
-      <w:bookmarkEnd w:id="23"/>
-      <w:r>
-        <w:t xml:space="preserve"> Caudal Média Diária, Falha de dados em Intervenções</w:t>
-      </w:r>
-    </w:p>
-    <w:p/>
-    <w:p>
-      <w:r>
-        <w:t>Os valores mais relevantes</w:t>
-      </w:r>
-      <w:r>
-        <w:t>(</w:t>
-      </w:r>
-      <w:r>
-        <w:fldChar w:fldCharType="begin"/>
-      </w:r>
-      <w:r>
-        <w:instrText xml:space="preserve"> REF _Ref120992619 \h </w:instrText>
-      </w:r>
-      <w:r>
-        <w:fldChar w:fldCharType="separate"/>
-      </w:r>
-      <w:r>
-        <w:t xml:space="preserve">Figura </w:t>
-      </w:r>
-      <w:r>
-        <w:rPr>
-          <w:noProof/>
-        </w:rPr>
-        <w:t>9</w:t>
-      </w:r>
-      <w:r>
-        <w:fldChar w:fldCharType="end"/>
-      </w:r>
-      <w:r>
-        <w:t>)</w:t>
-      </w:r>
-      <w:r>
-        <w:t xml:space="preserve"> foram as médias diárias que mostrou máximos no </w:t>
-      </w:r>
-      <w:r>
-        <w:t>início</w:t>
-      </w:r>
-      <w:r>
-        <w:t xml:space="preserve"> de junho e também no inicio de maio parece haver maiores oscilações o que é ajuda a perceber que quanto maior for o número de oscilações maior o n</w:t>
-      </w:r>
-      <w:r>
-        <w:t>ú</w:t>
-      </w:r>
-      <w:r>
-        <w:t>mero de intervenções, visto que as diferenças de caudal são bastante significativas e saltos de +</w:t>
-      </w:r>
-      <w:r>
-        <w:t>-3</w:t>
-      </w:r>
-      <w:r>
-        <w:t xml:space="preserve"> m</w:t>
-      </w:r>
-      <w:r>
-        <w:rPr>
-          <w:vertAlign w:val="superscript"/>
-        </w:rPr>
-        <w:t>3</w:t>
-      </w:r>
-      <w:r>
-        <w:t xml:space="preserve"> são saltos que parecem impactar </w:t>
-      </w:r>
-      <w:r>
-        <w:t xml:space="preserve">a rede de forma brusca, visto que são ocasiões de verão as mais suscetíveis a esses saltos pois durante a noite o caudal desce bastante mas ainda assim as médias de verão são bastante altas. A época alta fica marcada por uma elevação no </w:t>
-      </w:r>
-      <w:r>
-        <w:t>início</w:t>
-      </w:r>
-      <w:r>
-        <w:t xml:space="preserve"> e depois por uma queda acentuada que pode ser justificada por chuvas e um retorno gradual </w:t>
-      </w:r>
-      <w:r>
-        <w:t>até aos valores normais de média entre 9-7 m</w:t>
-      </w:r>
-      <w:r>
-        <w:rPr>
-          <w:vertAlign w:val="superscript"/>
-        </w:rPr>
-        <w:t>3</w:t>
-      </w:r>
-      <w:r>
-        <w:t xml:space="preserve"> até ao ano seguinte.</w:t>
-      </w:r>
-    </w:p>
-    <w:p>
-      <w:pPr>
-        <w:keepNext/>
-      </w:pPr>
-      <w:r>
-        <w:rPr>
-          <w:noProof/>
-        </w:rPr>
-        <w:drawing>
-          <wp:inline distT="0" distB="0" distL="0" distR="0" wp14:anchorId="147D6DC0" wp14:editId="7DD84253">
-            <wp:extent cx="5400040" cy="4000500"/>
-            <wp:effectExtent l="0" t="0" r="0" b="0"/>
-            <wp:docPr id="9" name="Imagem 9"/>
-            <wp:cNvGraphicFramePr>
-              <a:graphicFrameLocks xmlns:a="http://schemas.openxmlformats.org/drawingml/2006/main" noChangeAspect="1"/>
-            </wp:cNvGraphicFramePr>
-            <a:graphic xmlns:a="http://schemas.openxmlformats.org/drawingml/2006/main">
-              <a:graphicData uri="http://schemas.openxmlformats.org/drawingml/2006/picture">
-                <pic:pic xmlns:pic="http://schemas.openxmlformats.org/drawingml/2006/picture">
-                  <pic:nvPicPr>
-                    <pic:cNvPr id="1" name=""/>
-                    <pic:cNvPicPr/>
-                  </pic:nvPicPr>
-                  <pic:blipFill>
-                    <a:blip r:embed="rId26"/>
-                    <a:stretch>
-                      <a:fillRect/>
-                    </a:stretch>
-                  </pic:blipFill>
-                  <pic:spPr>
-                    <a:xfrm>
-                      <a:off x="0" y="0"/>
-                      <a:ext cx="5400040" cy="4000500"/>
-                    </a:xfrm>
-                    <a:prstGeom prst="rect">
-                      <a:avLst/>
-                    </a:prstGeom>
-                  </pic:spPr>
-                </pic:pic>
-              </a:graphicData>
-            </a:graphic>
-          </wp:inline>
-        </w:drawing>
-      </w:r>
-    </w:p>
-    <w:p>
-      <w:pPr>
-        <w:pStyle w:val="Legenda"/>
-        <w:jc w:val="both"/>
-      </w:pPr>
-      <w:bookmarkStart w:id="24" w:name="_Ref120992619"/>
-      <w:r>
-        <w:t xml:space="preserve">Figure </w:t>
-      </w:r>
-      <w:fldSimple w:instr=" SEQ Figure \* ARABIC ">
-        <w:r>
-          <w:rPr>
-            <w:noProof/>
-          </w:rPr>
-          <w:t>9</w:t>
-        </w:r>
-      </w:fldSimple>
-      <w:bookmarkEnd w:id="24"/>
-      <w:r>
-        <w:t xml:space="preserve"> Caudal Diário e intervenções</w:t>
-      </w:r>
-    </w:p>
-    <w:p>
-      <w:pPr>
-        <w:keepNext/>
-      </w:pPr>
-      <w:r>
-        <w:rPr>
-          <w:noProof/>
-        </w:rPr>
-        <w:lastRenderedPageBreak/>
-        <w:drawing>
-          <wp:inline distT="0" distB="0" distL="0" distR="0" wp14:anchorId="527BCFA9" wp14:editId="71F5E867">
-            <wp:extent cx="5400040" cy="3750945"/>
-            <wp:effectExtent l="0" t="0" r="0" b="0"/>
-            <wp:docPr id="10" name="Imagem 10"/>
-            <wp:cNvGraphicFramePr>
-              <a:graphicFrameLocks xmlns:a="http://schemas.openxmlformats.org/drawingml/2006/main" noChangeAspect="1"/>
-            </wp:cNvGraphicFramePr>
-            <a:graphic xmlns:a="http://schemas.openxmlformats.org/drawingml/2006/main">
-              <a:graphicData uri="http://schemas.openxmlformats.org/drawingml/2006/picture">
-                <pic:pic xmlns:pic="http://schemas.openxmlformats.org/drawingml/2006/picture">
-                  <pic:nvPicPr>
-                    <pic:cNvPr id="1" name=""/>
-                    <pic:cNvPicPr/>
-                  </pic:nvPicPr>
-                  <pic:blipFill>
-                    <a:blip r:embed="rId27"/>
-                    <a:stretch>
-                      <a:fillRect/>
-                    </a:stretch>
-                  </pic:blipFill>
-                  <pic:spPr>
-                    <a:xfrm>
-                      <a:off x="0" y="0"/>
-                      <a:ext cx="5400040" cy="3750945"/>
-                    </a:xfrm>
-                    <a:prstGeom prst="rect">
-                      <a:avLst/>
-                    </a:prstGeom>
-                  </pic:spPr>
-                </pic:pic>
-              </a:graphicData>
-            </a:graphic>
-          </wp:inline>
-        </w:drawing>
-      </w:r>
-    </w:p>
-    <w:p>
-      <w:pPr>
-        <w:pStyle w:val="Legenda"/>
+        <w:tabs>
+          <w:tab w:val="center" w:pos="4252"/>
+        </w:tabs>
         <w:jc w:val="both"/>
         <w:rPr>
           <w:noProof/>
         </w:rPr>
       </w:pPr>
-      <w:bookmarkStart w:id="25" w:name="_Ref120994473"/>
-      <w:r>
-        <w:t xml:space="preserve">Figure </w:t>
-      </w:r>
-      <w:fldSimple w:instr=" SEQ Figure \* ARABIC ">
-        <w:r>
-          <w:rPr>
-            <w:noProof/>
-          </w:rPr>
-          <w:t>10</w:t>
+      <w:r>
+        <w:t xml:space="preserve">Figura </w:t>
+      </w:r>
+      <w:fldSimple w:instr=" SEQ Figura \* ARABIC ">
+        <w:r>
+          <w:rPr>
+            <w:noProof/>
+          </w:rPr>
+          <w:t>2</w:t>
         </w:r>
       </w:fldSimple>
-      <w:bookmarkEnd w:id="25"/>
-      <w:r>
-        <w:t xml:space="preserve"> Transição para o início do verão - médias de 6 horas</w:t>
+      <w:r>
+        <w:t xml:space="preserve"> Exemplos de soluções válidas</w:t>
       </w:r>
       <w:r>
         <w:rPr>
           <w:noProof/>
         </w:rPr>
-        <w:t xml:space="preserve"> com intervenções</w:t>
-      </w:r>
-    </w:p>
-    <w:p>
-      <w:r>
-        <w:t xml:space="preserve">Como se pode ver na </w:t>
-      </w:r>
-      <w:r>
-        <w:fldChar w:fldCharType="begin"/>
-      </w:r>
-      <w:r>
-        <w:instrText xml:space="preserve"> REF _Ref120994473 \h </w:instrText>
-      </w:r>
-      <w:r>
-        <w:fldChar w:fldCharType="separate"/>
-      </w:r>
-      <w:r>
-        <w:t xml:space="preserve">Figura </w:t>
+        <w:t xml:space="preserve"> para k = 4</w:t>
       </w:r>
       <w:r>
         <w:rPr>
           <w:noProof/>
         </w:rPr>
-        <w:t>10</w:t>
-      </w:r>
-      <w:r>
-        <w:fldChar w:fldCharType="end"/>
-      </w:r>
-      <w:r>
-        <w:t xml:space="preserve"> com o início do verão o sinal sobe fazendo com que as oscilações aumentem ligeiramente, este aumento de patamar para cima de 6 m</w:t>
-      </w:r>
+        <w:tab/>
+      </w:r>
+    </w:p>
+    <w:p>
+      <w:r>
+        <w:t xml:space="preserve">Para obter a fitness da solução vai </w:t>
+      </w:r>
+      <w:r>
+        <w:t xml:space="preserve">se a cada elemento do subconjunto k, ou seja, todos os elementos marcados com 1, de seguida procurasse outro elemento marcado com 1 e para a posição i, j dos referidos procurasse na matriz de adjacências que neste caso é um vetor 1d, </w:t>
+      </w:r>
+      <w:proofErr w:type="spellStart"/>
       <w:r>
         <w:rPr>
-          <w:vertAlign w:val="superscript"/>
+          <w:i/>
+          <w:iCs/>
         </w:rPr>
-        <w:t>3</w:t>
-      </w:r>
-      <w:r>
-        <w:t xml:space="preserve">, muito perto de 6 inicialmente, </w:t>
-      </w:r>
-      <w:r>
-        <w:t xml:space="preserve">de mínimo é marcado dias depois pelo </w:t>
-      </w:r>
-      <w:r>
-        <w:t>início</w:t>
-      </w:r>
-      <w:r>
-        <w:t xml:space="preserve"> das intervenções. </w:t>
-      </w:r>
-    </w:p>
-    <w:p>
-      <w:pPr>
-        <w:pStyle w:val="Ttulo2"/>
-      </w:pPr>
-      <w:r>
-        <w:t xml:space="preserve">Análise </w:t>
-      </w:r>
-      <w:r>
-        <w:t>de Tubagens</w:t>
-      </w:r>
-    </w:p>
-    <w:p>
-      <w:r>
-        <w:t>Neste projeto foram também analisados dados de tubagens visto que as suas características podem ser também relevantes para a caracterização do ambiente onde os caudais são analisados e provado pela literatura que tomam uma parte significante, mas ainda assim menos relevante do que o caudal por si só</w:t>
+        <w:t>row</w:t>
+      </w:r>
+      <w:proofErr w:type="spellEnd"/>
+      <w:r>
+        <w:rPr>
+          <w:i/>
+          <w:iCs/>
+        </w:rPr>
+        <w:t xml:space="preserve"> major</w:t>
       </w:r>
       <w:r>
         <w:t>.</w:t>
       </w:r>
     </w:p>
     <w:p>
-      <w:r>
-        <w:t xml:space="preserve">As tubagens analisadas mostram que há canos que foram instalados em 1970 e o maior </w:t>
-      </w:r>
-      <w:r>
-        <w:t>número</w:t>
-      </w:r>
-      <w:r>
-        <w:t xml:space="preserve"> de tubagens foi instalado em 2018</w:t>
-      </w:r>
-      <w:r>
-        <w:t xml:space="preserve">, a </w:t>
-      </w:r>
-      <w:r>
-        <w:fldChar w:fldCharType="begin"/>
-      </w:r>
-      <w:r>
-        <w:instrText xml:space="preserve"> REF _Ref121585713 \h </w:instrText>
-      </w:r>
-      <w:r>
-        <w:fldChar w:fldCharType="separate"/>
-      </w:r>
-      <w:r>
-        <w:t xml:space="preserve">Figura </w:t>
-      </w:r>
-      <w:r>
-        <w:rPr>
-          <w:noProof/>
-        </w:rPr>
-        <w:t>11</w:t>
-      </w:r>
-      <w:r>
-        <w:fldChar w:fldCharType="end"/>
-      </w:r>
-      <w:r>
-        <w:t xml:space="preserve"> </w:t>
-      </w:r>
-      <w:r>
-        <w:t>.</w:t>
-      </w:r>
-      <w:r>
-        <w:t xml:space="preserve"> Sendo que 98% são instalados </w:t>
-      </w:r>
-      <w:r>
-        <w:t xml:space="preserve">debaixo de alcatrão, </w:t>
-      </w:r>
-      <w:r>
-        <w:t xml:space="preserve">com comprimentos que podem chegar aos 2 mil metros, então podemos </w:t>
-      </w:r>
-      <w:r>
-        <w:t>concluir que o principal ambiente das tubagens será em terrenos de passagem de veículos que dependendo da sua utilização pode requerer repavimentações ou alteração de vias e o peso que é aplicado ao terreno, tudo isso pode influenciar a canalização</w:t>
-      </w:r>
-      <w:r>
-        <w:t>, visto que o alcatrão é também afetado pelas diferenças de temperatura</w:t>
-      </w:r>
-      <w:r>
-        <w:t>.</w:t>
-      </w:r>
-      <w:r>
-        <w:t xml:space="preserve"> O material das tubagens também importante o conjunto analisado contém tubagens com 64% de PVC com tempos de vida de aproximadamente 100 anos e cerca de 25% de Polietileno de Alta Densidade (PEAD)</w:t>
-      </w:r>
-      <w:r>
-        <w:t xml:space="preserve"> que se aproximam dos 50 </w:t>
-      </w:r>
-      <w:r>
-        <w:t>anos,</w:t>
-      </w:r>
-      <w:r>
-        <w:t xml:space="preserve"> mas com outras </w:t>
-      </w:r>
-      <w:r>
-        <w:lastRenderedPageBreak/>
-        <w:t>características de qualidade.</w:t>
-      </w:r>
-      <w:r>
-        <w:t xml:space="preserve"> As Tubagens relativas a caudal da ZMC do bolho os registos </w:t>
-      </w:r>
-      <w:r>
-        <w:t>indicam tubagens instaladas em 1997 e 1998</w:t>
-      </w:r>
-      <w:r>
-        <w:t xml:space="preserve"> cerca de 92% em PVC, com comprimentos que podem chegar a mil metros de comprimento.</w:t>
-      </w:r>
-    </w:p>
-    <w:p>
-      <w:pPr>
-        <w:keepNext/>
-      </w:pPr>
-      <w:r>
-        <w:rPr>
-          <w:noProof/>
-          <w:lang w:val="en-US"/>
-        </w:rPr>
-        <w:drawing>
-          <wp:inline distT="0" distB="0" distL="0" distR="0" wp14:anchorId="2347125D" wp14:editId="06414143">
-            <wp:extent cx="5400040" cy="3957955"/>
-            <wp:effectExtent l="0" t="0" r="0" b="0"/>
-            <wp:docPr id="7" name="Imagem 7"/>
-            <wp:cNvGraphicFramePr>
-              <a:graphicFrameLocks xmlns:a="http://schemas.openxmlformats.org/drawingml/2006/main" noChangeAspect="1"/>
-            </wp:cNvGraphicFramePr>
-            <a:graphic xmlns:a="http://schemas.openxmlformats.org/drawingml/2006/main">
-              <a:graphicData uri="http://schemas.openxmlformats.org/drawingml/2006/picture">
-                <pic:pic xmlns:pic="http://schemas.openxmlformats.org/drawingml/2006/picture">
-                  <pic:nvPicPr>
-                    <pic:cNvPr id="1" name=""/>
-                    <pic:cNvPicPr/>
-                  </pic:nvPicPr>
-                  <pic:blipFill>
-                    <a:blip r:embed="rId28"/>
-                    <a:stretch>
-                      <a:fillRect/>
-                    </a:stretch>
-                  </pic:blipFill>
-                  <pic:spPr>
-                    <a:xfrm>
-                      <a:off x="0" y="0"/>
-                      <a:ext cx="5400040" cy="3957955"/>
-                    </a:xfrm>
-                    <a:prstGeom prst="rect">
-                      <a:avLst/>
-                    </a:prstGeom>
-                  </pic:spPr>
-                </pic:pic>
-              </a:graphicData>
-            </a:graphic>
-          </wp:inline>
-        </w:drawing>
-      </w:r>
-    </w:p>
-    <w:p>
-      <w:pPr>
-        <w:pStyle w:val="Legenda"/>
-        <w:jc w:val="both"/>
-        <w:rPr>
-          <w:lang w:val="en-US"/>
-        </w:rPr>
-      </w:pPr>
-      <w:bookmarkStart w:id="26" w:name="_Ref121585713"/>
-      <w:bookmarkStart w:id="27" w:name="_Ref121585684"/>
-      <w:r>
-        <w:t xml:space="preserve">Figure </w:t>
-      </w:r>
-      <w:fldSimple w:instr=" SEQ Figure \* ARABIC ">
-        <w:r>
-          <w:rPr>
-            <w:noProof/>
-          </w:rPr>
-          <w:t>11</w:t>
-        </w:r>
-      </w:fldSimple>
-      <w:bookmarkEnd w:id="26"/>
-      <w:r>
-        <w:t xml:space="preserve"> Instalação de tubagens a partir do ano 2000</w:t>
-      </w:r>
-      <w:bookmarkEnd w:id="27"/>
-    </w:p>
-    <w:p/>
-    <w:p/>
-    <w:p>
-      <w:r>
-        <w:br w:type="column"/>
-      </w:r>
-    </w:p>
-    <w:p/>
-    <w:p/>
-    <w:p/>
-    <w:p>
-      <w:pPr>
+      <w:pPr>
+        <w:tabs>
+          <w:tab w:val="center" w:pos="4252"/>
+        </w:tabs>
         <w:sectPr>
           <w:type w:val="oddPage"/>
           <w:pgSz w:w="11906" w:h="16838" w:code="9"/>
@@ -4747,7 +3431,285 @@
       <w:pPr>
         <w:pStyle w:val="Ttulo1"/>
       </w:pPr>
-      <w:bookmarkStart w:id="28" w:name="_Toc68777795"/>
+      <w:r>
+        <w:lastRenderedPageBreak/>
+        <w:t>Métodos de otimização</w:t>
+      </w:r>
+    </w:p>
+    <w:p>
+      <w:pPr>
+        <w:pStyle w:val="Ttulo2"/>
+      </w:pPr>
+      <w:r>
+        <w:t xml:space="preserve">Trepa colinas </w:t>
+      </w:r>
+      <w:proofErr w:type="spellStart"/>
+      <w:r>
+        <w:t>first</w:t>
+      </w:r>
+      <w:proofErr w:type="spellEnd"/>
+      <w:r>
+        <w:t xml:space="preserve"> </w:t>
+      </w:r>
+      <w:proofErr w:type="spellStart"/>
+      <w:r>
+        <w:t>choice</w:t>
+      </w:r>
+      <w:proofErr w:type="spellEnd"/>
+    </w:p>
+    <w:p>
+      <w:pPr>
+        <w:spacing w:after="0" w:line="240" w:lineRule="auto"/>
+      </w:pPr>
+      <w:r>
+        <w:t xml:space="preserve">O </w:t>
+      </w:r>
+      <w:proofErr w:type="gramStart"/>
+      <w:r>
+        <w:t>trepa colinas</w:t>
+      </w:r>
+      <w:proofErr w:type="gramEnd"/>
+      <w:r>
+        <w:t xml:space="preserve"> é um algoritmo de otimização heurístico que é utilizado para encontrar o máximo local de uma função. Que vai criando alterações iterativas na solução atual e escolhendo a alteração que resulta em maior fitness na solução.</w:t>
+      </w:r>
+    </w:p>
+    <w:p>
+      <w:pPr>
+        <w:spacing w:after="0" w:line="240" w:lineRule="auto"/>
+      </w:pPr>
+    </w:p>
+    <w:p>
+      <w:pPr>
+        <w:spacing w:after="0" w:line="240" w:lineRule="auto"/>
+      </w:pPr>
+      <w:r>
+        <w:t>A variante "</w:t>
+      </w:r>
+      <w:proofErr w:type="spellStart"/>
+      <w:r>
+        <w:t>first</w:t>
+      </w:r>
+      <w:proofErr w:type="spellEnd"/>
+      <w:r>
+        <w:t xml:space="preserve"> </w:t>
+      </w:r>
+      <w:proofErr w:type="spellStart"/>
+      <w:r>
+        <w:t>choice</w:t>
+      </w:r>
+      <w:proofErr w:type="spellEnd"/>
+      <w:r>
+        <w:t>" de trepa colinas é um tipo específico de algoritmo de trepa colinas que considera apenas a primeira possível mudança que melhora a solução, em vez de considerar todas as mudanças possíveis e escolher a melhor. Isso pode ser uma estratégia útil quando o espaço de busca é grande e o custo de avaliar as mudanças potenciais é alto, pois permite que o algoritmo progrida mais rapidamente. No entanto, também é mais propenso a ficar preso em máximos locais, pois pode não considerar mudanças alternativas que poderiam potencialmente levar a uma solução melhor.</w:t>
+      </w:r>
+    </w:p>
+    <w:p>
+      <w:pPr>
+        <w:spacing w:after="0" w:line="240" w:lineRule="auto"/>
+      </w:pPr>
+    </w:p>
+    <w:p>
+      <w:pPr>
+        <w:spacing w:after="0" w:line="240" w:lineRule="auto"/>
+      </w:pPr>
+      <w:r>
+        <w:t xml:space="preserve">Para ilustrar como o </w:t>
+      </w:r>
+      <w:proofErr w:type="gramStart"/>
+      <w:r>
+        <w:t>trepa colinas</w:t>
+      </w:r>
+      <w:proofErr w:type="gramEnd"/>
+      <w:r>
+        <w:t xml:space="preserve"> funciona, exemplo: suponha que desejamos encontrar o valor máximo da função f(x) = x^2 no intervalo [0, 10]. Podemos começar escolhendo um ponto inicial, digamos x = 5, e então fazer alterações iterativas em x para ver se podemos melhorar o valor da função. Se aumentarmos x em 1, encontramos que </w:t>
+      </w:r>
+      <w:proofErr w:type="gramStart"/>
+      <w:r>
+        <w:t>f(</w:t>
+      </w:r>
+      <w:proofErr w:type="gramEnd"/>
+      <w:r>
+        <w:t xml:space="preserve">6) = 36, o que é maior que f(5) = 25. Portanto, atualizamos nossa solução atual para x = 6. Em seguida, repetimos o processo, aumentando x em 1 novamente para encontrar que </w:t>
+      </w:r>
+      <w:proofErr w:type="gramStart"/>
+      <w:r>
+        <w:t>f(</w:t>
+      </w:r>
+      <w:proofErr w:type="gramEnd"/>
+      <w:r>
+        <w:t>7) = 49, o que é maior que f(6). Continuamos esse processo até atingirmos o valor máximo da função em x = 10.</w:t>
+      </w:r>
+    </w:p>
+    <w:p>
+      <w:pPr>
+        <w:spacing w:after="0" w:line="240" w:lineRule="auto"/>
+      </w:pPr>
+    </w:p>
+    <w:p>
+      <w:pPr>
+        <w:spacing w:after="0" w:line="240" w:lineRule="auto"/>
+      </w:pPr>
+      <w:r>
+        <w:t xml:space="preserve">O algoritmo só termina quando o </w:t>
+      </w:r>
+      <w:r>
+        <w:t>número</w:t>
+      </w:r>
+      <w:r>
+        <w:t xml:space="preserve"> de </w:t>
+      </w:r>
+      <w:r>
+        <w:t>iterações especificado termina. Guardando o último melhor fitness que será a solução ótima.</w:t>
+      </w:r>
+    </w:p>
+    <w:p>
+      <w:pPr>
+        <w:spacing w:after="0" w:line="240" w:lineRule="auto"/>
+      </w:pPr>
+    </w:p>
+    <w:p>
+      <w:pPr>
+        <w:spacing w:after="0" w:line="240" w:lineRule="auto"/>
+      </w:pPr>
+      <w:r>
+        <w:t>Neste trabalho o algoritmo é lançado várias vezes em diversos pontos aleatórios, tentando assim encontrar ótimos globais.</w:t>
+      </w:r>
+    </w:p>
+    <w:p>
+      <w:pPr>
+        <w:spacing w:after="0" w:line="240" w:lineRule="auto"/>
+      </w:pPr>
+    </w:p>
+    <w:p>
+      <w:pPr>
+        <w:autoSpaceDE w:val="0"/>
+        <w:autoSpaceDN w:val="0"/>
+        <w:adjustRightInd w:val="0"/>
+        <w:spacing w:after="0" w:line="240" w:lineRule="auto"/>
+        <w:jc w:val="left"/>
+        <w:rPr>
+          <w:rFonts w:ascii="Cascadia Mono" w:hAnsi="Cascadia Mono" w:cs="Cascadia Mono"/>
+          <w:color w:val="000000"/>
+          <w:sz w:val="19"/>
+          <w:szCs w:val="19"/>
+        </w:rPr>
+      </w:pPr>
+    </w:p>
+    <w:p>
+      <w:pPr>
+        <w:pStyle w:val="Ttulo3"/>
+      </w:pPr>
+      <w:r>
+        <w:t xml:space="preserve">Vizinhança 1 </w:t>
+      </w:r>
+    </w:p>
+    <w:p>
+      <w:r>
+        <w:t xml:space="preserve">A vizinhança um escolhe um valor aleatório </w:t>
+      </w:r>
+      <w:r>
+        <w:t>numa posição 0 e procura outro valor aleatório numa posição 1 e troca os valores.</w:t>
+      </w:r>
+    </w:p>
+    <w:p>
+      <w:pPr>
+        <w:pStyle w:val="Ttulo3"/>
+      </w:pPr>
+      <w:r>
+        <w:t xml:space="preserve">Vizinhança </w:t>
+      </w:r>
+      <w:r>
+        <w:t>2</w:t>
+      </w:r>
+    </w:p>
+    <w:p>
+      <w:r>
+        <w:t xml:space="preserve">A vizinhança um escolhe um valor aleatório </w:t>
+      </w:r>
+      <w:r>
+        <w:t xml:space="preserve">e se o elemento logo a sua direita for diferente troca </w:t>
+      </w:r>
+    </w:p>
+    <w:p>
+      <w:pPr>
+        <w:pStyle w:val="Ttulo3"/>
+      </w:pPr>
+      <w:r>
+        <w:t xml:space="preserve">Vizinhança </w:t>
+      </w:r>
+      <w:r>
+        <w:t>3</w:t>
+      </w:r>
+    </w:p>
+    <w:p>
+      <w:r>
+        <w:t>A vizinhança 3 faz uma troca como a vizinhança dois mais envés de ser logo o elemento logo a sua direita é o elemento logo a seguir, ou seja, i + 2.</w:t>
+      </w:r>
+    </w:p>
+    <w:p>
+      <w:pPr>
+        <w:pStyle w:val="Ttulo3"/>
+      </w:pPr>
+      <w:r>
+        <w:lastRenderedPageBreak/>
+        <w:t xml:space="preserve">Vizinhança </w:t>
+      </w:r>
+      <w:r>
+        <w:t>4</w:t>
+      </w:r>
+    </w:p>
+    <w:p>
+      <w:pPr>
+        <w:rPr>
+          <w:u w:val="single"/>
+        </w:rPr>
+      </w:pPr>
+      <w:r>
+        <w:t>A vizinhança 4 escolhe duas posições, uma de 0 até ao meio do vetor e outra acima dessa metade, e inverte esse subconjunto, ou seja, faz um reverse do subconjunto selecionado.</w:t>
+      </w:r>
+    </w:p>
+    <w:p/>
+    <w:p>
+      <w:pPr>
+        <w:pStyle w:val="Ttulo2"/>
+      </w:pPr>
+      <w:r>
+        <w:t>Algoritmo genético</w:t>
+      </w:r>
+    </w:p>
+    <w:p/>
+    <w:p>
+      <w:pPr>
+        <w:spacing w:after="0" w:line="240" w:lineRule="auto"/>
+      </w:pPr>
+      <w:r>
+        <w:br w:type="page"/>
+      </w:r>
+    </w:p>
+    <w:p/>
+    <w:p>
+      <w:r>
+        <w:br w:type="column"/>
+      </w:r>
+    </w:p>
+    <w:p/>
+    <w:p/>
+    <w:p/>
+    <w:p>
+      <w:pPr>
+        <w:sectPr>
+          <w:type w:val="oddPage"/>
+          <w:pgSz w:w="11906" w:h="16838" w:code="9"/>
+          <w:pgMar w:top="1418" w:right="1701" w:bottom="1418" w:left="1701" w:header="709" w:footer="709" w:gutter="0"/>
+          <w:cols w:space="708"/>
+          <w:docGrid w:linePitch="360"/>
+        </w:sectPr>
+      </w:pPr>
+    </w:p>
+    <w:p>
+      <w:pPr>
+        <w:pStyle w:val="Ttulo1"/>
+      </w:pPr>
+      <w:bookmarkStart w:id="21" w:name="_Toc68777795"/>
       <w:bookmarkEnd w:id="16"/>
       <w:bookmarkEnd w:id="17"/>
       <w:bookmarkEnd w:id="18"/>
@@ -4755,66 +3717,66 @@
         <w:lastRenderedPageBreak/>
         <w:t>Mais um capítulo</w:t>
       </w:r>
+      <w:bookmarkEnd w:id="21"/>
+    </w:p>
+    <w:p>
+      <w:r>
+        <w:t>…</w:t>
+      </w:r>
+      <w:r>
+        <w:t xml:space="preserve"> </w:t>
+      </w:r>
+      <w:r>
+        <w:t>as subsecções seguintes são apenas exemplificativas…</w:t>
+      </w:r>
+    </w:p>
+    <w:p>
+      <w:pPr>
+        <w:pStyle w:val="Ttulo2"/>
+      </w:pPr>
+      <w:bookmarkStart w:id="22" w:name="_Toc474921716"/>
+      <w:bookmarkStart w:id="23" w:name="_Ref475625406"/>
+      <w:bookmarkStart w:id="24" w:name="_Toc476831699"/>
+      <w:bookmarkStart w:id="25" w:name="_Toc477106226"/>
+      <w:bookmarkStart w:id="26" w:name="_Toc68777796"/>
+      <w:r>
+        <w:t>Requisitos</w:t>
+      </w:r>
+      <w:bookmarkEnd w:id="22"/>
+      <w:bookmarkEnd w:id="23"/>
+      <w:bookmarkEnd w:id="24"/>
+      <w:bookmarkEnd w:id="25"/>
+      <w:bookmarkEnd w:id="26"/>
+    </w:p>
+    <w:p>
+      <w:r>
+        <w:t>…</w:t>
+      </w:r>
+    </w:p>
+    <w:p>
+      <w:pPr>
+        <w:pStyle w:val="Ttulo2"/>
+      </w:pPr>
+      <w:bookmarkStart w:id="27" w:name="_Toc68777797"/>
+      <w:r>
+        <w:t>Arquitetura</w:t>
+      </w:r>
+      <w:bookmarkEnd w:id="27"/>
+    </w:p>
+    <w:p>
+      <w:r>
+        <w:t>…</w:t>
+      </w:r>
+    </w:p>
+    <w:p>
+      <w:pPr>
+        <w:pStyle w:val="Ttulo2"/>
+      </w:pPr>
+      <w:bookmarkStart w:id="28" w:name="_Toc68777798"/>
+      <w:r>
+        <w:t>Tecnologias e ferramentas usadas</w:t>
+      </w:r>
       <w:bookmarkEnd w:id="28"/>
-    </w:p>
-    <w:p>
-      <w:r>
-        <w:t>…</w:t>
-      </w:r>
-      <w:r>
-        <w:t xml:space="preserve"> </w:t>
-      </w:r>
-      <w:r>
-        <w:t>as subsecções seguintes são apenas exemplificativas…</w:t>
-      </w:r>
-    </w:p>
-    <w:p>
-      <w:pPr>
-        <w:pStyle w:val="Ttulo2"/>
-      </w:pPr>
-      <w:bookmarkStart w:id="29" w:name="_Toc474921716"/>
-      <w:bookmarkStart w:id="30" w:name="_Ref475625406"/>
-      <w:bookmarkStart w:id="31" w:name="_Toc476831699"/>
-      <w:bookmarkStart w:id="32" w:name="_Toc477106226"/>
-      <w:bookmarkStart w:id="33" w:name="_Toc68777796"/>
-      <w:r>
-        <w:t>Requisitos</w:t>
-      </w:r>
-      <w:bookmarkEnd w:id="29"/>
-      <w:bookmarkEnd w:id="30"/>
-      <w:bookmarkEnd w:id="31"/>
-      <w:bookmarkEnd w:id="32"/>
-      <w:bookmarkEnd w:id="33"/>
-    </w:p>
-    <w:p>
-      <w:r>
-        <w:t>…</w:t>
-      </w:r>
-    </w:p>
-    <w:p>
-      <w:pPr>
-        <w:pStyle w:val="Ttulo2"/>
-      </w:pPr>
-      <w:bookmarkStart w:id="34" w:name="_Toc68777797"/>
-      <w:r>
-        <w:t>Arquitetura</w:t>
-      </w:r>
-      <w:bookmarkEnd w:id="34"/>
-    </w:p>
-    <w:p>
-      <w:r>
-        <w:t>…</w:t>
-      </w:r>
-    </w:p>
-    <w:p>
-      <w:pPr>
-        <w:pStyle w:val="Ttulo2"/>
-      </w:pPr>
-      <w:bookmarkStart w:id="35" w:name="_Toc68777798"/>
-      <w:r>
-        <w:t>Tecnologias e ferramentas usadas</w:t>
-      </w:r>
-      <w:bookmarkEnd w:id="35"/>
     </w:p>
     <w:p>
       <w:r>
@@ -4868,8 +3830,8 @@
       <w:pPr>
         <w:pStyle w:val="Tablecaption"/>
       </w:pPr>
-      <w:bookmarkStart w:id="36" w:name="_Ref479771940"/>
-      <w:bookmarkStart w:id="37" w:name="_Toc68777812"/>
+      <w:bookmarkStart w:id="29" w:name="_Ref479771940"/>
+      <w:bookmarkStart w:id="30" w:name="_Toc68777812"/>
       <w:r>
         <w:t xml:space="preserve">Tabela </w:t>
       </w:r>
@@ -4892,7 +3854,7 @@
           <w:t>1</w:t>
         </w:r>
       </w:fldSimple>
-      <w:bookmarkEnd w:id="36"/>
+      <w:bookmarkEnd w:id="29"/>
       <w:r>
         <w:t xml:space="preserve"> – </w:t>
       </w:r>
@@ -4902,7 +3864,7 @@
       <w:r>
         <w:t xml:space="preserve"> e ferramentas usadas</w:t>
       </w:r>
-      <w:bookmarkEnd w:id="37"/>
+      <w:bookmarkEnd w:id="30"/>
     </w:p>
     <w:tbl>
       <w:tblPr>
@@ -5049,7 +4011,21 @@
               <w:rPr>
                 <w:i/>
               </w:rPr>
-              <w:t xml:space="preserve">open source </w:t>
+              <w:t xml:space="preserve">open </w:t>
+            </w:r>
+            <w:proofErr w:type="spellStart"/>
+            <w:r>
+              <w:rPr>
+                <w:i/>
+              </w:rPr>
+              <w:t>source</w:t>
+            </w:r>
+            <w:proofErr w:type="spellEnd"/>
+            <w:r>
+              <w:rPr>
+                <w:i/>
+              </w:rPr>
+              <w:t xml:space="preserve"> </w:t>
             </w:r>
             <w:r>
               <w:t xml:space="preserve">que permite fazer </w:t>
@@ -5063,12 +4039,14 @@
             <w:r>
               <w:t xml:space="preserve"> e </w:t>
             </w:r>
+            <w:proofErr w:type="spellStart"/>
             <w:r>
               <w:rPr>
                 <w:i/>
               </w:rPr>
               <w:t>caching</w:t>
             </w:r>
+            <w:proofErr w:type="spellEnd"/>
             <w:r>
               <w:t xml:space="preserve"> de imagens de forma simples.</w:t>
             </w:r>
@@ -5126,17 +4104,17 @@
       <w:pPr>
         <w:pStyle w:val="Ttulo2"/>
       </w:pPr>
-      <w:bookmarkStart w:id="38" w:name="_Toc474921718"/>
-      <w:bookmarkStart w:id="39" w:name="_Toc476831701"/>
-      <w:bookmarkStart w:id="40" w:name="_Toc477106228"/>
-      <w:bookmarkStart w:id="41" w:name="_Toc68777799"/>
+      <w:bookmarkStart w:id="31" w:name="_Toc474921718"/>
+      <w:bookmarkStart w:id="32" w:name="_Toc476831701"/>
+      <w:bookmarkStart w:id="33" w:name="_Toc477106228"/>
+      <w:bookmarkStart w:id="34" w:name="_Toc68777799"/>
       <w:r>
         <w:t>Implementação</w:t>
       </w:r>
-      <w:bookmarkEnd w:id="38"/>
-      <w:bookmarkEnd w:id="39"/>
-      <w:bookmarkEnd w:id="40"/>
-      <w:bookmarkEnd w:id="41"/>
+      <w:bookmarkEnd w:id="31"/>
+      <w:bookmarkEnd w:id="32"/>
+      <w:bookmarkEnd w:id="33"/>
+      <w:bookmarkEnd w:id="34"/>
     </w:p>
     <w:p>
       <w:r>
@@ -5147,11 +4125,11 @@
       <w:pPr>
         <w:pStyle w:val="Ttulo2"/>
       </w:pPr>
-      <w:bookmarkStart w:id="42" w:name="_Toc68777800"/>
+      <w:bookmarkStart w:id="35" w:name="_Toc68777800"/>
       <w:r>
         <w:t>Testes e validação</w:t>
       </w:r>
-      <w:bookmarkEnd w:id="42"/>
+      <w:bookmarkEnd w:id="35"/>
     </w:p>
     <w:p>
       <w:r>
@@ -5162,11 +4140,11 @@
       <w:pPr>
         <w:pStyle w:val="Ttulo3"/>
       </w:pPr>
-      <w:bookmarkStart w:id="43" w:name="_Toc68777801"/>
+      <w:bookmarkStart w:id="36" w:name="_Toc68777801"/>
       <w:r>
         <w:t>Método A</w:t>
       </w:r>
-      <w:bookmarkEnd w:id="43"/>
+      <w:bookmarkEnd w:id="36"/>
     </w:p>
     <w:p>
       <w:r>
@@ -5177,12 +4155,12 @@
       <w:pPr>
         <w:pStyle w:val="Ttulo3"/>
       </w:pPr>
-      <w:bookmarkStart w:id="44" w:name="_Toc68777802"/>
+      <w:bookmarkStart w:id="37" w:name="_Toc68777802"/>
       <w:r>
         <w:lastRenderedPageBreak/>
         <w:t>Método B</w:t>
       </w:r>
-      <w:bookmarkEnd w:id="44"/>
+      <w:bookmarkEnd w:id="37"/>
     </w:p>
     <w:p>
       <w:r>
@@ -5207,33 +4185,33 @@
       <w:pPr>
         <w:pStyle w:val="Ttulo1"/>
       </w:pPr>
-      <w:bookmarkStart w:id="45" w:name="_Toc68777803"/>
+      <w:bookmarkStart w:id="38" w:name="_Toc68777803"/>
       <w:r>
         <w:lastRenderedPageBreak/>
         <w:t>Mais um capítulo</w:t>
       </w:r>
+      <w:bookmarkEnd w:id="38"/>
+    </w:p>
+    <w:p>
+      <w:r>
+        <w:t>…</w:t>
+      </w:r>
+      <w:bookmarkStart w:id="39" w:name="_Toc474921726"/>
+      <w:bookmarkStart w:id="40" w:name="_Toc474922090"/>
+      <w:bookmarkStart w:id="41" w:name="_Toc474922497"/>
+      <w:bookmarkStart w:id="42" w:name="_Toc474922595"/>
+      <w:bookmarkStart w:id="43" w:name="_Toc474922801"/>
+      <w:bookmarkStart w:id="44" w:name="_Toc474922875"/>
+      <w:bookmarkStart w:id="45" w:name="_Toc474923185"/>
+      <w:bookmarkStart w:id="46" w:name="_Toc474923229"/>
+      <w:bookmarkEnd w:id="39"/>
+      <w:bookmarkEnd w:id="40"/>
+      <w:bookmarkEnd w:id="41"/>
+      <w:bookmarkEnd w:id="42"/>
+      <w:bookmarkEnd w:id="43"/>
+      <w:bookmarkEnd w:id="44"/>
       <w:bookmarkEnd w:id="45"/>
-    </w:p>
-    <w:p>
-      <w:r>
-        <w:t>…</w:t>
-      </w:r>
-      <w:bookmarkStart w:id="46" w:name="_Toc474921726"/>
-      <w:bookmarkStart w:id="47" w:name="_Toc474922090"/>
-      <w:bookmarkStart w:id="48" w:name="_Toc474922497"/>
-      <w:bookmarkStart w:id="49" w:name="_Toc474922595"/>
-      <w:bookmarkStart w:id="50" w:name="_Toc474922801"/>
-      <w:bookmarkStart w:id="51" w:name="_Toc474922875"/>
-      <w:bookmarkStart w:id="52" w:name="_Toc474923185"/>
-      <w:bookmarkStart w:id="53" w:name="_Toc474923229"/>
       <w:bookmarkEnd w:id="46"/>
-      <w:bookmarkEnd w:id="47"/>
-      <w:bookmarkEnd w:id="48"/>
-      <w:bookmarkEnd w:id="49"/>
-      <w:bookmarkEnd w:id="50"/>
-      <w:bookmarkEnd w:id="51"/>
-      <w:bookmarkEnd w:id="52"/>
-      <w:bookmarkEnd w:id="53"/>
     </w:p>
     <w:p/>
     <w:p/>
@@ -5253,69 +4231,62 @@
       <w:pPr>
         <w:pStyle w:val="Ttulo1"/>
       </w:pPr>
-      <w:bookmarkStart w:id="54" w:name="_Toc68777804"/>
+      <w:bookmarkStart w:id="47" w:name="_Toc68777804"/>
       <w:r>
         <w:lastRenderedPageBreak/>
         <w:t>Conclusões e trabalho futuro</w:t>
       </w:r>
+      <w:bookmarkEnd w:id="47"/>
+    </w:p>
+    <w:p>
+      <w:r>
+        <w:t>..</w:t>
+      </w:r>
+      <w:r>
+        <w:t>.</w:t>
+      </w:r>
+    </w:p>
+    <w:p>
+      <w:pPr>
+        <w:pStyle w:val="Ttulo2"/>
+      </w:pPr>
+      <w:bookmarkStart w:id="48" w:name="_Toc476831718"/>
+      <w:bookmarkStart w:id="49" w:name="_Toc477106243"/>
+      <w:bookmarkStart w:id="50" w:name="_Toc68777805"/>
+      <w:r>
+        <w:t>Conclusões</w:t>
+      </w:r>
+      <w:bookmarkEnd w:id="48"/>
+      <w:bookmarkEnd w:id="49"/>
+      <w:bookmarkEnd w:id="50"/>
+    </w:p>
+    <w:p>
+      <w:r>
+        <w:t>..</w:t>
+      </w:r>
+      <w:r>
+        <w:t>.</w:t>
+      </w:r>
+    </w:p>
+    <w:p>
+      <w:pPr>
+        <w:pStyle w:val="Ttulo2"/>
+      </w:pPr>
+      <w:bookmarkStart w:id="51" w:name="_Toc474921736"/>
+      <w:bookmarkStart w:id="52" w:name="_Toc476831719"/>
+      <w:bookmarkStart w:id="53" w:name="_Toc477106244"/>
+      <w:bookmarkStart w:id="54" w:name="_Toc68777806"/>
+      <w:r>
+        <w:t xml:space="preserve">Trabalho </w:t>
+      </w:r>
+      <w:r>
+        <w:t>Futuro</w:t>
+      </w:r>
+      <w:bookmarkEnd w:id="51"/>
+      <w:bookmarkEnd w:id="52"/>
+      <w:bookmarkEnd w:id="53"/>
       <w:bookmarkEnd w:id="54"/>
     </w:p>
-    <w:p>
-      <w:r>
-        <w:t>..</w:t>
-      </w:r>
-      <w:r>
-        <w:t>.</w:t>
-      </w:r>
-    </w:p>
-    <w:p>
-      <w:pPr>
-        <w:pStyle w:val="Ttulo2"/>
-      </w:pPr>
-      <w:bookmarkStart w:id="55" w:name="_Toc476831718"/>
-      <w:bookmarkStart w:id="56" w:name="_Toc477106243"/>
-      <w:bookmarkStart w:id="57" w:name="_Toc68777805"/>
-      <w:r>
-        <w:t>Conclusões</w:t>
-      </w:r>
-      <w:bookmarkEnd w:id="55"/>
-      <w:bookmarkEnd w:id="56"/>
-      <w:bookmarkEnd w:id="57"/>
-    </w:p>
-    <w:p>
-      <w:r>
-        <w:t>..</w:t>
-      </w:r>
-      <w:r>
-        <w:t>.</w:t>
-      </w:r>
-    </w:p>
-    <w:p>
-      <w:pPr>
-        <w:pStyle w:val="Ttulo2"/>
-      </w:pPr>
-      <w:bookmarkStart w:id="58" w:name="_Toc474921736"/>
-      <w:bookmarkStart w:id="59" w:name="_Toc476831719"/>
-      <w:bookmarkStart w:id="60" w:name="_Toc477106244"/>
-      <w:bookmarkStart w:id="61" w:name="_Toc68777806"/>
-      <w:r>
-        <w:t xml:space="preserve">Trabalho </w:t>
-      </w:r>
-      <w:r>
-        <w:t>Futuro</w:t>
-      </w:r>
-      <w:bookmarkEnd w:id="58"/>
-      <w:bookmarkEnd w:id="59"/>
-      <w:bookmarkEnd w:id="60"/>
-      <w:bookmarkEnd w:id="61"/>
-    </w:p>
-    <w:p>
-      <w:r>
-        <w:t>…</w:t>
-      </w:r>
-    </w:p>
-    <w:p/>
-    <w:p/>
     <w:p>
       <w:pPr>
         <w:sectPr>
@@ -5326,472 +4297,12 @@
           <w:docGrid w:linePitch="360"/>
         </w:sectPr>
       </w:pPr>
-    </w:p>
-    <w:p>
-      <w:pPr>
-        <w:pStyle w:val="Ttulo1"/>
-        <w:numPr>
-          <w:ilvl w:val="0"/>
-          <w:numId w:val="0"/>
-        </w:numPr>
-        <w:ind w:left="284" w:hanging="284"/>
-      </w:pPr>
-      <w:bookmarkStart w:id="62" w:name="_Toc68777807"/>
-      <w:r>
-        <w:lastRenderedPageBreak/>
-        <w:t>R</w:t>
-      </w:r>
-      <w:bookmarkStart w:id="63" w:name="_Toc477106245"/>
-      <w:bookmarkStart w:id="64" w:name="_Toc476831720"/>
-      <w:r>
-        <w:t>eferências</w:t>
-      </w:r>
-      <w:bookmarkEnd w:id="62"/>
-    </w:p>
-    <w:sdt>
-      <w:sdtPr>
-        <w:id w:val="1107006709"/>
-        <w:docPartObj>
-          <w:docPartGallery w:val="Bibliographies"/>
-          <w:docPartUnique/>
-        </w:docPartObj>
-      </w:sdtPr>
-      <w:sdtContent>
-        <w:bookmarkEnd w:id="64" w:displacedByCustomXml="next"/>
-        <w:bookmarkEnd w:id="63" w:displacedByCustomXml="next"/>
-        <w:sdt>
-          <w:sdtPr>
-            <w:id w:val="111145805"/>
-            <w:bibliography/>
-          </w:sdtPr>
-          <w:sdtContent>
-            <w:p>
-              <w:pPr>
-                <w:rPr>
-                  <w:noProof/>
-                  <w:sz w:val="20"/>
-                  <w:szCs w:val="20"/>
-                </w:rPr>
-              </w:pPr>
-              <w:r>
-                <w:fldChar w:fldCharType="begin"/>
-              </w:r>
-              <w:r>
-                <w:instrText>BIBLIOGRAPHY</w:instrText>
-              </w:r>
-              <w:r>
-                <w:fldChar w:fldCharType="separate"/>
-              </w:r>
-            </w:p>
-            <w:tbl>
-              <w:tblPr>
-                <w:tblW w:w="5000" w:type="pct"/>
-                <w:tblCellSpacing w:w="15" w:type="dxa"/>
-                <w:tblCellMar>
-                  <w:top w:w="15" w:type="dxa"/>
-                  <w:left w:w="15" w:type="dxa"/>
-                  <w:bottom w:w="15" w:type="dxa"/>
-                  <w:right w:w="15" w:type="dxa"/>
-                </w:tblCellMar>
-                <w:tblLook w:val="04A0" w:firstRow="1" w:lastRow="0" w:firstColumn="1" w:lastColumn="0" w:noHBand="0" w:noVBand="1"/>
-              </w:tblPr>
-              <w:tblGrid>
-                <w:gridCol w:w="355"/>
-                <w:gridCol w:w="8239"/>
-              </w:tblGrid>
-              <w:tr>
-                <w:trPr>
-                  <w:divId w:val="1996832396"/>
-                  <w:tblCellSpacing w:w="15" w:type="dxa"/>
-                </w:trPr>
-                <w:tc>
-                  <w:tcPr>
-                    <w:tcW w:w="50" w:type="pct"/>
-                    <w:hideMark/>
-                  </w:tcPr>
-                  <w:p>
-                    <w:pPr>
-                      <w:pStyle w:val="Bibliografia"/>
-                      <w:rPr>
-                        <w:noProof/>
-                      </w:rPr>
-                    </w:pPr>
-                    <w:r>
-                      <w:rPr>
-                        <w:noProof/>
-                      </w:rPr>
-                      <w:t xml:space="preserve">[1] </w:t>
-                    </w:r>
-                  </w:p>
-                </w:tc>
-                <w:tc>
-                  <w:tcPr>
-                    <w:tcW w:w="0" w:type="auto"/>
-                    <w:hideMark/>
-                  </w:tcPr>
-                  <w:p>
-                    <w:pPr>
-                      <w:pStyle w:val="Bibliografia"/>
-                      <w:rPr>
-                        <w:noProof/>
-                      </w:rPr>
-                    </w:pPr>
-                    <w:r>
-                      <w:rPr>
-                        <w:noProof/>
-                      </w:rPr>
-                      <w:t>“ISEC - Instituto Superior de Engenharia de Coimbra | Instituto Politécnico de Coimbra,” [Online]. Available: https://www.isec.pt/PT/Default.aspx. [Acedido em 8 4 2021].</w:t>
-                    </w:r>
-                  </w:p>
-                </w:tc>
-              </w:tr>
-              <w:tr>
-                <w:trPr>
-                  <w:divId w:val="1996832396"/>
-                  <w:tblCellSpacing w:w="15" w:type="dxa"/>
-                </w:trPr>
-                <w:tc>
-                  <w:tcPr>
-                    <w:tcW w:w="50" w:type="pct"/>
-                    <w:hideMark/>
-                  </w:tcPr>
-                  <w:p>
-                    <w:pPr>
-                      <w:pStyle w:val="Bibliografia"/>
-                      <w:rPr>
-                        <w:noProof/>
-                      </w:rPr>
-                    </w:pPr>
-                    <w:r>
-                      <w:rPr>
-                        <w:noProof/>
-                      </w:rPr>
-                      <w:t xml:space="preserve">[2] </w:t>
-                    </w:r>
-                  </w:p>
-                </w:tc>
-                <w:tc>
-                  <w:tcPr>
-                    <w:tcW w:w="0" w:type="auto"/>
-                    <w:hideMark/>
-                  </w:tcPr>
-                  <w:p>
-                    <w:pPr>
-                      <w:pStyle w:val="Bibliografia"/>
-                      <w:rPr>
-                        <w:noProof/>
-                      </w:rPr>
-                    </w:pPr>
-                    <w:r>
-                      <w:rPr>
-                        <w:noProof/>
-                      </w:rPr>
-                      <w:t>G. P, International Journal of Applied Engineering Research ISSN 0973-4562, 2017. [Online]. Available: https://www.ripublication.com/ijaer17/ijaerv12n16_19.pdf. [Acedido em 12 11 2022].</w:t>
-                    </w:r>
-                  </w:p>
-                </w:tc>
-              </w:tr>
-              <w:tr>
-                <w:trPr>
-                  <w:divId w:val="1996832396"/>
-                  <w:tblCellSpacing w:w="15" w:type="dxa"/>
-                </w:trPr>
-                <w:tc>
-                  <w:tcPr>
-                    <w:tcW w:w="50" w:type="pct"/>
-                    <w:hideMark/>
-                  </w:tcPr>
-                  <w:p>
-                    <w:pPr>
-                      <w:pStyle w:val="Bibliografia"/>
-                      <w:rPr>
-                        <w:noProof/>
-                      </w:rPr>
-                    </w:pPr>
-                    <w:r>
-                      <w:rPr>
-                        <w:noProof/>
-                      </w:rPr>
-                      <w:t xml:space="preserve">[3] </w:t>
-                    </w:r>
-                  </w:p>
-                </w:tc>
-                <w:tc>
-                  <w:tcPr>
-                    <w:tcW w:w="0" w:type="auto"/>
-                    <w:hideMark/>
-                  </w:tcPr>
-                  <w:p>
-                    <w:pPr>
-                      <w:pStyle w:val="Bibliografia"/>
-                      <w:rPr>
-                        <w:noProof/>
-                      </w:rPr>
-                    </w:pPr>
-                    <w:r>
-                      <w:rPr>
-                        <w:noProof/>
-                      </w:rPr>
-                      <w:t>N. Mashhadi, “Use of Machine Learning for Leak Detection and Localization,” 28 Setembro 2021. [Online]. Available: https://www.mdpi.com/2624-6511/4/4/69/htm. [Acedido em 11 8 2022].</w:t>
-                    </w:r>
-                  </w:p>
-                </w:tc>
-              </w:tr>
-              <w:tr>
-                <w:trPr>
-                  <w:divId w:val="1996832396"/>
-                  <w:tblCellSpacing w:w="15" w:type="dxa"/>
-                </w:trPr>
-                <w:tc>
-                  <w:tcPr>
-                    <w:tcW w:w="50" w:type="pct"/>
-                    <w:hideMark/>
-                  </w:tcPr>
-                  <w:p>
-                    <w:pPr>
-                      <w:pStyle w:val="Bibliografia"/>
-                      <w:rPr>
-                        <w:noProof/>
-                      </w:rPr>
-                    </w:pPr>
-                    <w:r>
-                      <w:rPr>
-                        <w:noProof/>
-                      </w:rPr>
-                      <w:t xml:space="preserve">[4] </w:t>
-                    </w:r>
-                  </w:p>
-                </w:tc>
-                <w:tc>
-                  <w:tcPr>
-                    <w:tcW w:w="0" w:type="auto"/>
-                    <w:hideMark/>
-                  </w:tcPr>
-                  <w:p>
-                    <w:pPr>
-                      <w:pStyle w:val="Bibliografia"/>
-                      <w:rPr>
-                        <w:noProof/>
-                      </w:rPr>
-                    </w:pPr>
-                    <w:r>
-                      <w:rPr>
-                        <w:noProof/>
-                      </w:rPr>
-                      <w:t>A. U. Salam, “ON-LINE MONITORING SYSTEM OF WATER LEAKAGE DETECTION IN,” 10 october 2014. [Online]. Available: http://www.arpnjournals.com/jeas/research_papers/rp_2014/jeas_1014_1258.pdf. [Acedido em 13 11 2022].</w:t>
-                    </w:r>
-                  </w:p>
-                </w:tc>
-              </w:tr>
-              <w:tr>
-                <w:trPr>
-                  <w:divId w:val="1996832396"/>
-                  <w:tblCellSpacing w:w="15" w:type="dxa"/>
-                </w:trPr>
-                <w:tc>
-                  <w:tcPr>
-                    <w:tcW w:w="50" w:type="pct"/>
-                    <w:hideMark/>
-                  </w:tcPr>
-                  <w:p>
-                    <w:pPr>
-                      <w:pStyle w:val="Bibliografia"/>
-                      <w:rPr>
-                        <w:noProof/>
-                      </w:rPr>
-                    </w:pPr>
-                    <w:r>
-                      <w:rPr>
-                        <w:noProof/>
-                      </w:rPr>
-                      <w:t xml:space="preserve">[5] </w:t>
-                    </w:r>
-                  </w:p>
-                </w:tc>
-                <w:tc>
-                  <w:tcPr>
-                    <w:tcW w:w="0" w:type="auto"/>
-                    <w:hideMark/>
-                  </w:tcPr>
-                  <w:p>
-                    <w:pPr>
-                      <w:pStyle w:val="Bibliografia"/>
-                      <w:rPr>
-                        <w:noProof/>
-                      </w:rPr>
-                    </w:pPr>
-                    <w:r>
-                      <w:rPr>
-                        <w:noProof/>
-                      </w:rPr>
-                      <w:t xml:space="preserve">X. Wu, Leakage Location Method of Water Supply Pipe, Dalian, China, 2022. </w:t>
-                    </w:r>
-                  </w:p>
-                </w:tc>
-              </w:tr>
-              <w:tr>
-                <w:trPr>
-                  <w:divId w:val="1996832396"/>
-                  <w:tblCellSpacing w:w="15" w:type="dxa"/>
-                </w:trPr>
-                <w:tc>
-                  <w:tcPr>
-                    <w:tcW w:w="50" w:type="pct"/>
-                    <w:hideMark/>
-                  </w:tcPr>
-                  <w:p>
-                    <w:pPr>
-                      <w:pStyle w:val="Bibliografia"/>
-                      <w:rPr>
-                        <w:noProof/>
-                      </w:rPr>
-                    </w:pPr>
-                    <w:r>
-                      <w:rPr>
-                        <w:noProof/>
-                      </w:rPr>
-                      <w:t xml:space="preserve">[6] </w:t>
-                    </w:r>
-                  </w:p>
-                </w:tc>
-                <w:tc>
-                  <w:tcPr>
-                    <w:tcW w:w="0" w:type="auto"/>
-                    <w:hideMark/>
-                  </w:tcPr>
-                  <w:p>
-                    <w:pPr>
-                      <w:pStyle w:val="Bibliografia"/>
-                      <w:rPr>
-                        <w:noProof/>
-                      </w:rPr>
-                    </w:pPr>
-                    <w:r>
-                      <w:rPr>
-                        <w:noProof/>
-                      </w:rPr>
-                      <w:t>J. Kemba, “Leakage detection in Tsumeb east water distribution network using EPANET and support vector regression,” 30 Maio 2017. [Online]. Available: https://ieeexplore.ieee.org/document/8102401. [Acedido em 11 8 2022].</w:t>
-                    </w:r>
-                  </w:p>
-                </w:tc>
-              </w:tr>
-              <w:tr>
-                <w:trPr>
-                  <w:divId w:val="1996832396"/>
-                  <w:tblCellSpacing w:w="15" w:type="dxa"/>
-                </w:trPr>
-                <w:tc>
-                  <w:tcPr>
-                    <w:tcW w:w="50" w:type="pct"/>
-                    <w:hideMark/>
-                  </w:tcPr>
-                  <w:p>
-                    <w:pPr>
-                      <w:pStyle w:val="Bibliografia"/>
-                      <w:rPr>
-                        <w:noProof/>
-                      </w:rPr>
-                    </w:pPr>
-                    <w:r>
-                      <w:rPr>
-                        <w:noProof/>
-                      </w:rPr>
-                      <w:t xml:space="preserve">[7] </w:t>
-                    </w:r>
-                  </w:p>
-                </w:tc>
-                <w:tc>
-                  <w:tcPr>
-                    <w:tcW w:w="0" w:type="auto"/>
-                    <w:hideMark/>
-                  </w:tcPr>
-                  <w:p>
-                    <w:pPr>
-                      <w:pStyle w:val="Bibliografia"/>
-                      <w:rPr>
-                        <w:noProof/>
-                      </w:rPr>
-                    </w:pPr>
-                    <w:r>
-                      <w:rPr>
-                        <w:noProof/>
-                      </w:rPr>
-                      <w:t>K. B. Adedeji, “Leakage Detection and Estimation Algorithm for Loss Reduction in Water Piping Networks,” 11 October 2017. [Online]. Available: https://www.mdpi.com/2073-4441/9/10/773/htm. [Acedido em 13 11 2022].</w:t>
-                    </w:r>
-                  </w:p>
-                </w:tc>
-              </w:tr>
-              <w:tr>
-                <w:trPr>
-                  <w:divId w:val="1996832396"/>
-                  <w:tblCellSpacing w:w="15" w:type="dxa"/>
-                </w:trPr>
-                <w:tc>
-                  <w:tcPr>
-                    <w:tcW w:w="50" w:type="pct"/>
-                    <w:hideMark/>
-                  </w:tcPr>
-                  <w:p>
-                    <w:pPr>
-                      <w:pStyle w:val="Bibliografia"/>
-                      <w:rPr>
-                        <w:noProof/>
-                      </w:rPr>
-                    </w:pPr>
-                    <w:r>
-                      <w:rPr>
-                        <w:noProof/>
-                      </w:rPr>
-                      <w:t xml:space="preserve">[8] </w:t>
-                    </w:r>
-                  </w:p>
-                </w:tc>
-                <w:tc>
-                  <w:tcPr>
-                    <w:tcW w:w="0" w:type="auto"/>
-                    <w:hideMark/>
-                  </w:tcPr>
-                  <w:p>
-                    <w:pPr>
-                      <w:pStyle w:val="Bibliografia"/>
-                      <w:rPr>
-                        <w:noProof/>
-                      </w:rPr>
-                    </w:pPr>
-                    <w:r>
-                      <w:rPr>
-                        <w:noProof/>
-                      </w:rPr>
-                      <w:t>“ISEC - Licenciaturas - Engenharia Informática,” [Online]. Available: https://www.isec.pt/PT/estudar/licenciaturas/EngInfor/. [Acedido em 8 4 2021].</w:t>
-                    </w:r>
-                  </w:p>
-                </w:tc>
-              </w:tr>
-            </w:tbl>
-            <w:p>
-              <w:pPr>
-                <w:divId w:val="1996832396"/>
-                <w:rPr>
-                  <w:noProof/>
-                </w:rPr>
-              </w:pPr>
-            </w:p>
-            <w:p>
-              <w:r>
-                <w:rPr>
-                  <w:b/>
-                  <w:bCs/>
-                </w:rPr>
-                <w:fldChar w:fldCharType="end"/>
-              </w:r>
-            </w:p>
-          </w:sdtContent>
-        </w:sdt>
-      </w:sdtContent>
-    </w:sdt>
-    <w:p>
-      <w:pPr>
-        <w:pStyle w:val="Ttulo1"/>
+      <w:r>
+        <w:t>…</w:t>
+      </w:r>
+    </w:p>
+    <w:p>
+      <w:pPr>
         <w:sectPr>
           <w:type w:val="oddPage"/>
           <w:pgSz w:w="11906" w:h="16838"/>
@@ -5800,8 +4311,8 @@
           <w:docGrid w:linePitch="360"/>
         </w:sectPr>
       </w:pPr>
-      <w:bookmarkStart w:id="65" w:name="_Toc476831721"/>
-      <w:bookmarkStart w:id="66" w:name="_Toc477106246"/>
+      <w:bookmarkStart w:id="55" w:name="_Toc476831721"/>
+      <w:bookmarkStart w:id="56" w:name="_Toc477106246"/>
     </w:p>
     <w:p>
       <w:pPr>
@@ -5812,20 +4323,20 @@
         </w:numPr>
         <w:ind w:left="284" w:hanging="284"/>
       </w:pPr>
-      <w:bookmarkStart w:id="67" w:name="_Toc68777808"/>
+      <w:bookmarkStart w:id="57" w:name="_Toc68777808"/>
       <w:r>
         <w:lastRenderedPageBreak/>
         <w:t>A</w:t>
       </w:r>
-      <w:bookmarkEnd w:id="65"/>
-      <w:bookmarkEnd w:id="66"/>
+      <w:bookmarkEnd w:id="55"/>
+      <w:bookmarkEnd w:id="56"/>
       <w:r>
         <w:t>nexo</w:t>
       </w:r>
       <w:r>
         <w:t>s</w:t>
       </w:r>
-      <w:bookmarkEnd w:id="67"/>
+      <w:bookmarkEnd w:id="57"/>
     </w:p>
     <w:p/>
     <w:p/>
@@ -5847,12 +4358,12 @@
       <w:pPr>
         <w:pStyle w:val="Ttulo9"/>
       </w:pPr>
-      <w:bookmarkStart w:id="68" w:name="_Toc68777809"/>
+      <w:bookmarkStart w:id="58" w:name="_Toc68777809"/>
       <w:r>
         <w:lastRenderedPageBreak/>
         <w:t>Proposta de Estágio</w:t>
       </w:r>
-      <w:bookmarkEnd w:id="68"/>
+      <w:bookmarkEnd w:id="58"/>
     </w:p>
     <w:p/>
     <w:p/>
@@ -5868,9 +4379,9 @@
     <w:p>
       <w:pPr>
         <w:sectPr>
-          <w:footerReference w:type="even" r:id="rId29"/>
-          <w:footerReference w:type="default" r:id="rId30"/>
-          <w:footerReference w:type="first" r:id="rId31"/>
+          <w:footerReference w:type="even" r:id="rId21"/>
+          <w:footerReference w:type="default" r:id="rId22"/>
+          <w:footerReference w:type="first" r:id="rId23"/>
           <w:type w:val="oddPage"/>
           <w:pgSz w:w="11906" w:h="16838" w:code="9"/>
           <w:pgMar w:top="1418" w:right="1701" w:bottom="1418" w:left="1701" w:header="709" w:footer="726" w:gutter="0"/>
@@ -5918,9 +4429,9 @@
     <w:p>
       <w:pPr>
         <w:sectPr>
-          <w:footerReference w:type="even" r:id="rId32"/>
-          <w:footerReference w:type="default" r:id="rId33"/>
-          <w:headerReference w:type="first" r:id="rId34"/>
+          <w:footerReference w:type="even" r:id="rId24"/>
+          <w:footerReference w:type="default" r:id="rId25"/>
+          <w:headerReference w:type="first" r:id="rId26"/>
           <w:type w:val="oddPage"/>
           <w:pgSz w:w="11906" w:h="16838" w:code="9"/>
           <w:pgMar w:top="1418" w:right="1701" w:bottom="1418" w:left="1701" w:header="709" w:footer="727" w:gutter="0"/>
@@ -5934,12 +4445,12 @@
       <w:pPr>
         <w:pStyle w:val="Ttulo9"/>
       </w:pPr>
-      <w:bookmarkStart w:id="69" w:name="_Toc68777810"/>
+      <w:bookmarkStart w:id="59" w:name="_Toc68777810"/>
       <w:r>
         <w:lastRenderedPageBreak/>
         <w:t>Especificação de Requisitos</w:t>
       </w:r>
-      <w:bookmarkEnd w:id="69"/>
+      <w:bookmarkEnd w:id="59"/>
     </w:p>
     <w:p/>
     <w:p/>
@@ -5948,9 +4459,9 @@
     <w:p>
       <w:pPr>
         <w:sectPr>
-          <w:footerReference w:type="even" r:id="rId35"/>
-          <w:footerReference w:type="default" r:id="rId36"/>
-          <w:footerReference w:type="first" r:id="rId37"/>
+          <w:footerReference w:type="even" r:id="rId27"/>
+          <w:footerReference w:type="default" r:id="rId28"/>
+          <w:footerReference w:type="first" r:id="rId29"/>
           <w:type w:val="oddPage"/>
           <w:pgSz w:w="11906" w:h="16838" w:code="9"/>
           <w:pgMar w:top="1418" w:right="1701" w:bottom="1418" w:left="1701" w:header="709" w:footer="217" w:gutter="0"/>
@@ -6021,10 +4532,10 @@
     <w:p/>
     <w:p/>
     <w:sectPr>
-      <w:headerReference w:type="default" r:id="rId38"/>
-      <w:footerReference w:type="even" r:id="rId39"/>
-      <w:footerReference w:type="default" r:id="rId40"/>
-      <w:headerReference w:type="first" r:id="rId41"/>
+      <w:headerReference w:type="default" r:id="rId30"/>
+      <w:footerReference w:type="even" r:id="rId31"/>
+      <w:footerReference w:type="default" r:id="rId32"/>
+      <w:headerReference w:type="first" r:id="rId33"/>
       <w:type w:val="oddPage"/>
       <w:pgSz w:w="11906" w:h="16838" w:code="9"/>
       <w:pgMar w:top="1418" w:right="1701" w:bottom="1418" w:left="1701" w:header="709" w:footer="734" w:gutter="0"/>
@@ -7899,7 +6410,6 @@
   <w:style w:type="character" w:default="1" w:styleId="Tipodeletrapredefinidodopargrafo">
     <w:name w:val="Default Paragraph Font"/>
     <w:uiPriority w:val="1"/>
-    <w:semiHidden/>
     <w:unhideWhenUsed/>
   </w:style>
   <w:style w:type="table" w:default="1" w:styleId="Tabelanormal">
@@ -9438,6 +7948,21 @@
 </file>
 
 <file path=customXml/item2.xml><?xml version="1.0" encoding="utf-8"?>
+<p:properties xmlns:p="http://schemas.microsoft.com/office/2006/metadata/properties" xmlns:xsi="http://www.w3.org/2001/XMLSchema-instance" xmlns:pc="http://schemas.microsoft.com/office/infopath/2007/PartnerControls">
+  <documentManagement/>
+</p:properties>
+</file>
+
+<file path=customXml/item3.xml><?xml version="1.0" encoding="utf-8"?>
+<?mso-contentType ?>
+<FormTemplates xmlns="http://schemas.microsoft.com/sharepoint/v3/contenttype/forms">
+  <Display>DocumentLibraryForm</Display>
+  <Edit>DocumentLibraryForm</Edit>
+  <New>DocumentLibraryForm</New>
+</FormTemplates>
+</file>
+
+<file path=customXml/item4.xml><?xml version="1.0" encoding="utf-8"?>
 <b:Sources xmlns:b="http://schemas.openxmlformats.org/officeDocument/2006/bibliography" xmlns="http://schemas.openxmlformats.org/officeDocument/2006/bibliography" SelectedStyle="\IEEE2006OfficeOnline.xsl" StyleName="IEEE" Version="2006">
   <b:Source>
     <b:Tag>ISE21</b:Tag>
@@ -9448,7 +7973,7 @@
     <b:MonthAccessed>4</b:MonthAccessed>
     <b:DayAccessed>8</b:DayAccessed>
     <b:URL>https://www.isec.pt/PT/estudar/licenciaturas/EngInfor/</b:URL>
-    <b:RefOrder>8</b:RefOrder>
+    <b:RefOrder>2</b:RefOrder>
   </b:Source>
   <b:Source>
     <b:Tag>Ise17</b:Tag>
@@ -9509,7 +8034,7 @@
     <b:MonthAccessed>8</b:MonthAccessed>
     <b:DayAccessed>11</b:DayAccessed>
     <b:URL>https://ieeexplore.ieee.org/document/8102401</b:URL>
-    <b:RefOrder>6</b:RefOrder>
+    <b:RefOrder>4</b:RefOrder>
   </b:Source>
   <b:Source>
     <b:Tag>Gop17</b:Tag>
@@ -9531,7 +8056,7 @@
     <b:MonthAccessed>11</b:MonthAccessed>
     <b:DayAccessed>12</b:DayAccessed>
     <b:URL>https://www.ripublication.com/ijaer17/ijaerv12n16_19.pdf</b:URL>
-    <b:RefOrder>2</b:RefOrder>
+    <b:RefOrder>5</b:RefOrder>
   </b:Source>
   <b:Source>
     <b:Tag>AEj14</b:Tag>
@@ -9557,7 +8082,7 @@
     <b:MonthAccessed>11</b:MonthAccessed>
     <b:DayAccessed>13</b:DayAccessed>
     <b:URL>http://www.arpnjournals.com/jeas/research_papers/rp_2014/jeas_1014_1258.pdf</b:URL>
-    <b:RefOrder>4</b:RefOrder>
+    <b:RefOrder>6</b:RefOrder>
   </b:Source>
   <b:Source>
     <b:Tag>Kaz17</b:Tag>
@@ -9583,7 +8108,7 @@
     <b:MonthAccessed>11</b:MonthAccessed>
     <b:DayAccessed>13</b:DayAccessed>
     <b:URL>https://www.mdpi.com/2073-4441/9/10/773/htm</b:URL>
-    <b:RefOrder>9</b:RefOrder>
+    <b:RefOrder>7</b:RefOrder>
   </b:Source>
   <b:Source>
     <b:Tag>Xia22</b:Tag>
@@ -9609,7 +8134,7 @@
     <b:MonthAccessed>11</b:MonthAccessed>
     <b:DayAccessed>16</b:DayAccessed>
     <b:URL>https://ieeexplore.ieee.org/document/9777486</b:URL>
-    <b:RefOrder>5</b:RefOrder>
+    <b:RefOrder>8</b:RefOrder>
   </b:Source>
   <b:Source>
     <b:Tag>2212</b:Tag>
@@ -9619,7 +8144,7 @@
     <b:Month>12</b:Month>
     <b:Day>3</b:Day>
     <b:URL>https://www.uf-sepinsbolho.pt/caracterizacao</b:URL>
-    <b:RefOrder>10</b:RefOrder>
+    <b:RefOrder>9</b:RefOrder>
   </b:Source>
   <b:Source>
     <b:Tag>IPM22</b:Tag>
@@ -9630,24 +8155,9 @@
     <b:Month>12</b:Month>
     <b:Day>3</b:Day>
     <b:URL>https://www.ipma.pt/resources.www/docs/im.publicacoes/edicoes.online/20220714/wIbLyCQFvoeFadhaRZCW/cli_20220101_20220228_pcl_sz_co_pt.pdf</b:URL>
-    <b:RefOrder>7</b:RefOrder>
+    <b:RefOrder>10</b:RefOrder>
   </b:Source>
 </b:Sources>
-</file>
-
-<file path=customXml/item3.xml><?xml version="1.0" encoding="utf-8"?>
-<?mso-contentType ?>
-<FormTemplates xmlns="http://schemas.microsoft.com/sharepoint/v3/contenttype/forms">
-  <Display>DocumentLibraryForm</Display>
-  <Edit>DocumentLibraryForm</Edit>
-  <New>DocumentLibraryForm</New>
-</FormTemplates>
-</file>
-
-<file path=customXml/item4.xml><?xml version="1.0" encoding="utf-8"?>
-<p:properties xmlns:p="http://schemas.microsoft.com/office/2006/metadata/properties" xmlns:xsi="http://www.w3.org/2001/XMLSchema-instance" xmlns:pc="http://schemas.microsoft.com/office/infopath/2007/PartnerControls">
-  <documentManagement/>
-</p:properties>
 </file>
 
 <file path=customXml/itemProps1.xml><?xml version="1.0" encoding="utf-8"?>
@@ -9669,9 +8179,10 @@
 </file>
 
 <file path=customXml/itemProps2.xml><?xml version="1.0" encoding="utf-8"?>
-<ds:datastoreItem xmlns:ds="http://schemas.openxmlformats.org/officeDocument/2006/customXml" ds:itemID="{D6B5974C-E9B2-4D8C-AA93-EBBB9BC05B3C}">
+<ds:datastoreItem xmlns:ds="http://schemas.openxmlformats.org/officeDocument/2006/customXml" ds:itemID="{104542C5-A1F3-4A2B-A8DA-BC608FE4A300}">
   <ds:schemaRefs>
-    <ds:schemaRef ds:uri="http://schemas.openxmlformats.org/officeDocument/2006/bibliography"/>
+    <ds:schemaRef ds:uri="http://schemas.microsoft.com/office/2006/metadata/properties"/>
+    <ds:schemaRef ds:uri="http://schemas.microsoft.com/office/infopath/2007/PartnerControls"/>
   </ds:schemaRefs>
 </ds:datastoreItem>
 </file>
@@ -9685,10 +8196,9 @@
 </file>
 
 <file path=customXml/itemProps4.xml><?xml version="1.0" encoding="utf-8"?>
-<ds:datastoreItem xmlns:ds="http://schemas.openxmlformats.org/officeDocument/2006/customXml" ds:itemID="{104542C5-A1F3-4A2B-A8DA-BC608FE4A300}">
+<ds:datastoreItem xmlns:ds="http://schemas.openxmlformats.org/officeDocument/2006/customXml" ds:itemID="{35410527-168D-4DF9-AFBF-BDCA7F4A29D3}">
   <ds:schemaRefs>
-    <ds:schemaRef ds:uri="http://schemas.microsoft.com/office/2006/metadata/properties"/>
-    <ds:schemaRef ds:uri="http://schemas.microsoft.com/office/infopath/2007/PartnerControls"/>
+    <ds:schemaRef ds:uri="http://schemas.openxmlformats.org/officeDocument/2006/bibliography"/>
   </ds:schemaRefs>
 </ds:datastoreItem>
 </file>
</xml_diff>

<commit_message>
added excel with data saved
</commit_message>
<xml_diff>
--- a/Relatório.docx
+++ b/Relatório.docx
@@ -3078,15 +3078,12 @@
         <w:t>São obtidos os valores do número de itens do subconjunto de vértices (k), o número vértices p = 6 e o número de arestas. A matriz de adjacências</w:t>
       </w:r>
       <w:r>
+        <w:t xml:space="preserve"> p*p</w:t>
+      </w:r>
+      <w:r>
         <w:t xml:space="preserve"> </w:t>
       </w:r>
       <w:r>
-        <w:t>p*p</w:t>
-      </w:r>
-      <w:r>
-        <w:t xml:space="preserve"> </w:t>
-      </w:r>
-      <w:r>
         <w:t>(</w:t>
       </w:r>
       <w:r>
@@ -3099,13 +3096,7 @@
         <w:fldChar w:fldCharType="separate"/>
       </w:r>
       <w:r>
-        <w:t>Fig</w:t>
-      </w:r>
-      <w:r>
-        <w:t>u</w:t>
-      </w:r>
-      <w:r>
-        <w:t xml:space="preserve">ra </w:t>
+        <w:t xml:space="preserve">Figura </w:t>
       </w:r>
       <w:r>
         <w:rPr>
@@ -3128,6 +3119,9 @@
         <w:keepNext/>
       </w:pPr>
       <w:r>
+        <w:rPr>
+          <w:noProof/>
+        </w:rPr>
         <w:drawing>
           <wp:inline distT="0" distB="0" distL="0" distR="0" wp14:anchorId="677BF63F" wp14:editId="0A1C810F">
             <wp:extent cx="975445" cy="1577477"/>
@@ -3171,6 +3165,9 @@
         <w:t xml:space="preserve">   </w:t>
       </w:r>
       <w:r>
+        <w:rPr>
+          <w:noProof/>
+        </w:rPr>
         <w:drawing>
           <wp:inline distT="0" distB="0" distL="0" distR="0" wp14:anchorId="62D1D783" wp14:editId="7D2D5712">
             <wp:extent cx="1211685" cy="1127858"/>
@@ -3220,6 +3217,9 @@
         <w:t xml:space="preserve"> </w:t>
       </w:r>
       <w:r>
+        <w:rPr>
+          <w:noProof/>
+        </w:rPr>
         <w:drawing>
           <wp:inline distT="0" distB="0" distL="0" distR="0" wp14:anchorId="5A1468D3" wp14:editId="5C063E9E">
             <wp:extent cx="2499577" cy="1219306"/>
@@ -3262,8 +3262,8 @@
         <w:pStyle w:val="Legenda"/>
         <w:jc w:val="both"/>
       </w:pPr>
-      <w:bookmarkStart w:id="19" w:name="_Ref122962081"/>
-      <w:bookmarkStart w:id="20" w:name="_Ref122962090"/>
+      <w:bookmarkStart w:id="19" w:name="_Ref122962090"/>
+      <w:bookmarkStart w:id="20" w:name="_Ref122962081"/>
       <w:r>
         <w:t xml:space="preserve">Figura </w:t>
       </w:r>
@@ -3275,18 +3275,18 @@
           <w:t>1</w:t>
         </w:r>
       </w:fldSimple>
+      <w:bookmarkEnd w:id="19"/>
+      <w:r>
+        <w:t xml:space="preserve"> Estrutura dos ficheiros</w:t>
+      </w:r>
+      <w:r>
+        <w:t xml:space="preserve">, Matriz de adjacências, </w:t>
+      </w:r>
+      <w:r>
+        <w:t>Desenho do grafo</w:t>
+      </w:r>
       <w:bookmarkEnd w:id="20"/>
       <w:r>
-        <w:t xml:space="preserve"> Estrutura dos ficheiros</w:t>
-      </w:r>
-      <w:r>
-        <w:t xml:space="preserve">, Matriz de adjacências, </w:t>
-      </w:r>
-      <w:r>
-        <w:t>Desenho do grafo</w:t>
-      </w:r>
-      <w:bookmarkEnd w:id="19"/>
-      <w:r>
         <w:t>.</w:t>
       </w:r>
     </w:p>
@@ -3311,6 +3311,9 @@
         <w:keepNext/>
       </w:pPr>
       <w:r>
+        <w:rPr>
+          <w:noProof/>
+        </w:rPr>
         <w:drawing>
           <wp:inline distT="0" distB="0" distL="0" distR="0" wp14:anchorId="5E0A3B0D" wp14:editId="4988417B">
             <wp:extent cx="594412" cy="1646063"/>
@@ -3615,18 +3618,12 @@
         <w:pStyle w:val="Ttulo3"/>
       </w:pPr>
       <w:r>
-        <w:t xml:space="preserve">Vizinhança </w:t>
-      </w:r>
-      <w:r>
-        <w:t>2</w:t>
-      </w:r>
-    </w:p>
-    <w:p>
-      <w:r>
-        <w:t xml:space="preserve">A vizinhança um escolhe um valor aleatório </w:t>
-      </w:r>
-      <w:r>
-        <w:t xml:space="preserve">e se o elemento logo a sua direita for diferente troca </w:t>
+        <w:t>Vizinhança 2</w:t>
+      </w:r>
+    </w:p>
+    <w:p>
+      <w:r>
+        <w:t xml:space="preserve">A vizinhança um escolhe um valor aleatório e se o elemento logo a sua direita for diferente troca </w:t>
       </w:r>
     </w:p>
     <w:p>
@@ -3634,10 +3631,7 @@
         <w:pStyle w:val="Ttulo3"/>
       </w:pPr>
       <w:r>
-        <w:t xml:space="preserve">Vizinhança </w:t>
-      </w:r>
-      <w:r>
-        <w:t>3</w:t>
+        <w:t>Vizinhança 3</w:t>
       </w:r>
     </w:p>
     <w:p>
@@ -3651,10 +3645,7 @@
       </w:pPr>
       <w:r>
         <w:lastRenderedPageBreak/>
-        <w:t xml:space="preserve">Vizinhança </w:t>
-      </w:r>
-      <w:r>
-        <w:t>4</w:t>
+        <w:t>Vizinhança 4</w:t>
       </w:r>
     </w:p>
     <w:p>
@@ -3676,16 +3667,111 @@
         <w:t>Algoritmo genético</w:t>
       </w:r>
     </w:p>
-    <w:p/>
     <w:p>
       <w:pPr>
         <w:spacing w:after="0" w:line="240" w:lineRule="auto"/>
       </w:pPr>
       <w:r>
-        <w:br w:type="page"/>
-      </w:r>
-    </w:p>
-    <w:p/>
+        <w:t xml:space="preserve">O algoritmo genético é composto por 3 fases. A </w:t>
+      </w:r>
+      <w:r>
+        <w:t xml:space="preserve">Recombinação genética é o processo de misturar os genes de dois indivíduos diferentes para </w:t>
+      </w:r>
+      <w:proofErr w:type="gramStart"/>
+      <w:r>
+        <w:t>criar um novo</w:t>
+      </w:r>
+      <w:proofErr w:type="gramEnd"/>
+      <w:r>
+        <w:t xml:space="preserve"> indivíduo com características combinadas de ambos os pais. Isso ocorre naturalmente em seres vivos.</w:t>
+      </w:r>
+    </w:p>
+    <w:p>
+      <w:pPr>
+        <w:spacing w:after="0" w:line="240" w:lineRule="auto"/>
+      </w:pPr>
+    </w:p>
+    <w:p>
+      <w:r>
+        <w:t>Mutação é o processo de alteração aleatória de um gene em um indivíduo. As mutações podem resultar em características novas ou inesperadas no indivíduo.</w:t>
+      </w:r>
+    </w:p>
+    <w:p>
+      <w:r>
+        <w:t>Seleção é o processo de escolha de indivíduos com base em suas características para reprodução. Em algoritmos genéticos, isso geralmente é feito de acordo com a aptidão do indivíduo, ou seja, sua capacidade de se adaptar e sobreviver em um determinado ambiente. Indivíduos com características mais desejáveis são mais propensos a serem selecionados</w:t>
+      </w:r>
+      <w:r>
+        <w:t>.</w:t>
+      </w:r>
+    </w:p>
+    <w:p>
+      <w:pPr>
+        <w:pStyle w:val="Ttulo3"/>
+      </w:pPr>
+      <w:bookmarkStart w:id="21" w:name="_Hlk123046286"/>
+      <w:r>
+        <w:t>Recombinação</w:t>
+      </w:r>
+      <w:r>
+        <w:t xml:space="preserve"> de ponto único</w:t>
+      </w:r>
+    </w:p>
+    <w:bookmarkEnd w:id="21"/>
+    <w:p>
+      <w:r>
+        <w:t>E</w:t>
+      </w:r>
+      <w:r>
+        <w:t>nvolve a seleção de um único ponto no material genético das duas soluções parentais e a troca do material</w:t>
+      </w:r>
+      <w:r>
+        <w:t xml:space="preserve"> genético</w:t>
+      </w:r>
+      <w:r>
+        <w:t xml:space="preserve"> em ambos os lados desse ponto</w:t>
+      </w:r>
+      <w:r>
+        <w:t>.</w:t>
+      </w:r>
+    </w:p>
+    <w:p>
+      <w:pPr>
+        <w:pStyle w:val="Ttulo3"/>
+      </w:pPr>
+      <w:r>
+        <w:t>Recombinação</w:t>
+      </w:r>
+      <w:r>
+        <w:t xml:space="preserve"> de </w:t>
+      </w:r>
+      <w:r>
+        <w:t>dois pontos</w:t>
+      </w:r>
+    </w:p>
+    <w:p>
+      <w:r>
+        <w:t>Cruzamento de dois pontos: semelhante ao cruzamento de ponto único, mas envolve a seleção de dois pontos no material genético das duas soluções parentais e a troca do material entre os dois pontos para criar a descendência.</w:t>
+      </w:r>
+    </w:p>
+    <w:p>
+      <w:pPr>
+        <w:pStyle w:val="Ttulo3"/>
+      </w:pPr>
+      <w:r>
+        <w:t>Recombinação</w:t>
+      </w:r>
+      <w:r>
+        <w:t xml:space="preserve"> </w:t>
+      </w:r>
+      <w:r>
+        <w:t>uniforme</w:t>
+      </w:r>
+    </w:p>
+    <w:p>
+      <w:r>
+        <w:t>Cruzamento uniforme: envolve a seleção aleatória de genes individuais de qualquer um dos pais para criar a prole. Isso pode resultar em descendentes mais semelhantes a um dos pais ou a outro, ou que são uma mistura dos dois.</w:t>
+      </w:r>
+    </w:p>
     <w:p>
       <w:r>
         <w:br w:type="column"/>
@@ -3705,166 +3791,124 @@
         </w:sectPr>
       </w:pPr>
     </w:p>
+    <w:bookmarkEnd w:id="16"/>
+    <w:bookmarkEnd w:id="17"/>
+    <w:bookmarkEnd w:id="18"/>
     <w:p>
       <w:pPr>
         <w:pStyle w:val="Ttulo1"/>
       </w:pPr>
-      <w:bookmarkStart w:id="21" w:name="_Toc68777795"/>
-      <w:bookmarkEnd w:id="16"/>
-      <w:bookmarkEnd w:id="17"/>
-      <w:bookmarkEnd w:id="18"/>
       <w:r>
         <w:lastRenderedPageBreak/>
-        <w:t>Mais um capítulo</w:t>
-      </w:r>
-      <w:bookmarkEnd w:id="21"/>
+        <w:t>experimentação e análise</w:t>
+      </w:r>
+    </w:p>
+    <w:p>
+      <w:pPr>
+        <w:pStyle w:val="Ttulo2"/>
+      </w:pPr>
+      <w:bookmarkStart w:id="22" w:name="_Toc68777798"/>
+      <w:r>
+        <w:t>Trepa colinas</w:t>
+      </w:r>
+    </w:p>
+    <w:p/>
+    <w:p>
+      <w:pPr>
+        <w:pStyle w:val="Ttulo2"/>
+      </w:pPr>
+      <w:r>
+        <w:t>Tecnologias e ferramentas usadas</w:t>
+      </w:r>
+      <w:bookmarkEnd w:id="22"/>
     </w:p>
     <w:p>
       <w:r>
         <w:t>…</w:t>
       </w:r>
       <w:r>
-        <w:t xml:space="preserve"> </w:t>
-      </w:r>
-      <w:r>
-        <w:t>as subsecções seguintes são apenas exemplificativas…</w:t>
-      </w:r>
-    </w:p>
-    <w:p>
-      <w:pPr>
-        <w:pStyle w:val="Ttulo2"/>
-      </w:pPr>
-      <w:bookmarkStart w:id="22" w:name="_Toc474921716"/>
-      <w:bookmarkStart w:id="23" w:name="_Ref475625406"/>
-      <w:bookmarkStart w:id="24" w:name="_Toc476831699"/>
-      <w:bookmarkStart w:id="25" w:name="_Toc477106226"/>
-      <w:bookmarkStart w:id="26" w:name="_Toc68777796"/>
-      <w:r>
-        <w:t>Requisitos</w:t>
-      </w:r>
-      <w:bookmarkEnd w:id="22"/>
+        <w:t xml:space="preserve"> que se </w:t>
+      </w:r>
+      <w:r>
+        <w:t>encontram</w:t>
+      </w:r>
+      <w:r>
+        <w:t xml:space="preserve"> descritas na </w:t>
+      </w:r>
+      <w:r>
+        <w:fldChar w:fldCharType="begin"/>
+      </w:r>
+      <w:r>
+        <w:instrText xml:space="preserve"> REF _Ref479771940 \h </w:instrText>
+      </w:r>
+      <w:r>
+        <w:fldChar w:fldCharType="separate"/>
+      </w:r>
+      <w:r>
+        <w:t xml:space="preserve">Tabela </w:t>
+      </w:r>
+      <w:r>
+        <w:rPr>
+          <w:noProof/>
+        </w:rPr>
+        <w:t>4</w:t>
+      </w:r>
+      <w:r>
+        <w:t>.</w:t>
+      </w:r>
+      <w:r>
+        <w:rPr>
+          <w:noProof/>
+        </w:rPr>
+        <w:t>1</w:t>
+      </w:r>
+      <w:r>
+        <w:fldChar w:fldCharType="end"/>
+      </w:r>
+      <w:r>
+        <w:t>.</w:t>
+      </w:r>
+    </w:p>
+    <w:p/>
+    <w:p>
+      <w:pPr>
+        <w:pStyle w:val="Tablecaption"/>
+      </w:pPr>
+      <w:bookmarkStart w:id="23" w:name="_Ref479771940"/>
+      <w:bookmarkStart w:id="24" w:name="_Toc68777812"/>
+      <w:r>
+        <w:t xml:space="preserve">Tabela </w:t>
+      </w:r>
+      <w:fldSimple w:instr=" STYLEREF 1 \s ">
+        <w:r>
+          <w:rPr>
+            <w:noProof/>
+          </w:rPr>
+          <w:t>4</w:t>
+        </w:r>
+      </w:fldSimple>
+      <w:r>
+        <w:t>.</w:t>
+      </w:r>
+      <w:fldSimple w:instr=" SEQ Tabela \* ARABIC \s 1 ">
+        <w:r>
+          <w:rPr>
+            <w:noProof/>
+          </w:rPr>
+          <w:t>1</w:t>
+        </w:r>
+      </w:fldSimple>
       <w:bookmarkEnd w:id="23"/>
+      <w:r>
+        <w:t xml:space="preserve"> – </w:t>
+      </w:r>
+      <w:r>
+        <w:t>Tecnologias</w:t>
+      </w:r>
+      <w:r>
+        <w:t xml:space="preserve"> e ferramentas usadas</w:t>
+      </w:r>
       <w:bookmarkEnd w:id="24"/>
-      <w:bookmarkEnd w:id="25"/>
-      <w:bookmarkEnd w:id="26"/>
-    </w:p>
-    <w:p>
-      <w:r>
-        <w:t>…</w:t>
-      </w:r>
-    </w:p>
-    <w:p>
-      <w:pPr>
-        <w:pStyle w:val="Ttulo2"/>
-      </w:pPr>
-      <w:bookmarkStart w:id="27" w:name="_Toc68777797"/>
-      <w:r>
-        <w:t>Arquitetura</w:t>
-      </w:r>
-      <w:bookmarkEnd w:id="27"/>
-    </w:p>
-    <w:p>
-      <w:r>
-        <w:t>…</w:t>
-      </w:r>
-    </w:p>
-    <w:p>
-      <w:pPr>
-        <w:pStyle w:val="Ttulo2"/>
-      </w:pPr>
-      <w:bookmarkStart w:id="28" w:name="_Toc68777798"/>
-      <w:r>
-        <w:t>Tecnologias e ferramentas usadas</w:t>
-      </w:r>
-      <w:bookmarkEnd w:id="28"/>
-    </w:p>
-    <w:p>
-      <w:r>
-        <w:t>…</w:t>
-      </w:r>
-      <w:r>
-        <w:t xml:space="preserve"> que se </w:t>
-      </w:r>
-      <w:r>
-        <w:t>encontram</w:t>
-      </w:r>
-      <w:r>
-        <w:t xml:space="preserve"> descritas na </w:t>
-      </w:r>
-      <w:r>
-        <w:fldChar w:fldCharType="begin"/>
-      </w:r>
-      <w:r>
-        <w:instrText xml:space="preserve"> REF _Ref479771940 \h </w:instrText>
-      </w:r>
-      <w:r>
-        <w:fldChar w:fldCharType="separate"/>
-      </w:r>
-      <w:r>
-        <w:t xml:space="preserve">Tabela </w:t>
-      </w:r>
-      <w:r>
-        <w:rPr>
-          <w:noProof/>
-        </w:rPr>
-        <w:t>4</w:t>
-      </w:r>
-      <w:r>
-        <w:t>.</w:t>
-      </w:r>
-      <w:r>
-        <w:rPr>
-          <w:noProof/>
-        </w:rPr>
-        <w:t>1</w:t>
-      </w:r>
-      <w:r>
-        <w:fldChar w:fldCharType="end"/>
-      </w:r>
-      <w:r>
-        <w:t>.</w:t>
-      </w:r>
-    </w:p>
-    <w:p/>
-    <w:p>
-      <w:pPr>
-        <w:pStyle w:val="Tablecaption"/>
-      </w:pPr>
-      <w:bookmarkStart w:id="29" w:name="_Ref479771940"/>
-      <w:bookmarkStart w:id="30" w:name="_Toc68777812"/>
-      <w:r>
-        <w:t xml:space="preserve">Tabela </w:t>
-      </w:r>
-      <w:fldSimple w:instr=" STYLEREF 1 \s ">
-        <w:r>
-          <w:rPr>
-            <w:noProof/>
-          </w:rPr>
-          <w:t>4</w:t>
-        </w:r>
-      </w:fldSimple>
-      <w:r>
-        <w:t>.</w:t>
-      </w:r>
-      <w:fldSimple w:instr=" SEQ Tabela \* ARABIC \s 1 ">
-        <w:r>
-          <w:rPr>
-            <w:noProof/>
-          </w:rPr>
-          <w:t>1</w:t>
-        </w:r>
-      </w:fldSimple>
-      <w:bookmarkEnd w:id="29"/>
-      <w:r>
-        <w:t xml:space="preserve"> – </w:t>
-      </w:r>
-      <w:r>
-        <w:t>Tecnologias</w:t>
-      </w:r>
-      <w:r>
-        <w:t xml:space="preserve"> e ferramentas usadas</w:t>
-      </w:r>
-      <w:bookmarkEnd w:id="30"/>
     </w:p>
     <w:tbl>
       <w:tblPr>
@@ -4104,63 +4148,62 @@
       <w:pPr>
         <w:pStyle w:val="Ttulo2"/>
       </w:pPr>
-      <w:bookmarkStart w:id="31" w:name="_Toc474921718"/>
-      <w:bookmarkStart w:id="32" w:name="_Toc476831701"/>
-      <w:bookmarkStart w:id="33" w:name="_Toc477106228"/>
-      <w:bookmarkStart w:id="34" w:name="_Toc68777799"/>
+      <w:bookmarkStart w:id="25" w:name="_Toc474921718"/>
+      <w:bookmarkStart w:id="26" w:name="_Toc476831701"/>
+      <w:bookmarkStart w:id="27" w:name="_Toc477106228"/>
+      <w:bookmarkStart w:id="28" w:name="_Toc68777799"/>
       <w:r>
         <w:t>Implementação</w:t>
       </w:r>
+      <w:bookmarkEnd w:id="25"/>
+      <w:bookmarkEnd w:id="26"/>
+      <w:bookmarkEnd w:id="27"/>
+      <w:bookmarkEnd w:id="28"/>
+    </w:p>
+    <w:p>
+      <w:r>
+        <w:t>…</w:t>
+      </w:r>
+    </w:p>
+    <w:p>
+      <w:pPr>
+        <w:pStyle w:val="Ttulo2"/>
+      </w:pPr>
+      <w:bookmarkStart w:id="29" w:name="_Toc68777800"/>
+      <w:r>
+        <w:t>Testes e validação</w:t>
+      </w:r>
+      <w:bookmarkEnd w:id="29"/>
+    </w:p>
+    <w:p>
+      <w:r>
+        <w:t>…</w:t>
+      </w:r>
+    </w:p>
+    <w:p>
+      <w:pPr>
+        <w:pStyle w:val="Ttulo3"/>
+      </w:pPr>
+      <w:bookmarkStart w:id="30" w:name="_Toc68777801"/>
+      <w:r>
+        <w:t>Método A</w:t>
+      </w:r>
+      <w:bookmarkEnd w:id="30"/>
+    </w:p>
+    <w:p>
+      <w:r>
+        <w:t>…</w:t>
+      </w:r>
+    </w:p>
+    <w:p>
+      <w:pPr>
+        <w:pStyle w:val="Ttulo3"/>
+      </w:pPr>
+      <w:bookmarkStart w:id="31" w:name="_Toc68777802"/>
+      <w:r>
+        <w:t>Método B</w:t>
+      </w:r>
       <w:bookmarkEnd w:id="31"/>
-      <w:bookmarkEnd w:id="32"/>
-      <w:bookmarkEnd w:id="33"/>
-      <w:bookmarkEnd w:id="34"/>
-    </w:p>
-    <w:p>
-      <w:r>
-        <w:t>…</w:t>
-      </w:r>
-    </w:p>
-    <w:p>
-      <w:pPr>
-        <w:pStyle w:val="Ttulo2"/>
-      </w:pPr>
-      <w:bookmarkStart w:id="35" w:name="_Toc68777800"/>
-      <w:r>
-        <w:t>Testes e validação</w:t>
-      </w:r>
-      <w:bookmarkEnd w:id="35"/>
-    </w:p>
-    <w:p>
-      <w:r>
-        <w:t>…</w:t>
-      </w:r>
-    </w:p>
-    <w:p>
-      <w:pPr>
-        <w:pStyle w:val="Ttulo3"/>
-      </w:pPr>
-      <w:bookmarkStart w:id="36" w:name="_Toc68777801"/>
-      <w:r>
-        <w:t>Método A</w:t>
-      </w:r>
-      <w:bookmarkEnd w:id="36"/>
-    </w:p>
-    <w:p>
-      <w:r>
-        <w:t>…</w:t>
-      </w:r>
-    </w:p>
-    <w:p>
-      <w:pPr>
-        <w:pStyle w:val="Ttulo3"/>
-      </w:pPr>
-      <w:bookmarkStart w:id="37" w:name="_Toc68777802"/>
-      <w:r>
-        <w:lastRenderedPageBreak/>
-        <w:t>Método B</w:t>
-      </w:r>
-      <w:bookmarkEnd w:id="37"/>
     </w:p>
     <w:p>
       <w:r>
@@ -4185,33 +4228,33 @@
       <w:pPr>
         <w:pStyle w:val="Ttulo1"/>
       </w:pPr>
-      <w:bookmarkStart w:id="38" w:name="_Toc68777803"/>
+      <w:bookmarkStart w:id="32" w:name="_Toc68777803"/>
       <w:r>
         <w:lastRenderedPageBreak/>
         <w:t>Mais um capítulo</w:t>
       </w:r>
+      <w:bookmarkEnd w:id="32"/>
+    </w:p>
+    <w:p>
+      <w:r>
+        <w:t>…</w:t>
+      </w:r>
+      <w:bookmarkStart w:id="33" w:name="_Toc474921726"/>
+      <w:bookmarkStart w:id="34" w:name="_Toc474922090"/>
+      <w:bookmarkStart w:id="35" w:name="_Toc474922497"/>
+      <w:bookmarkStart w:id="36" w:name="_Toc474922595"/>
+      <w:bookmarkStart w:id="37" w:name="_Toc474922801"/>
+      <w:bookmarkStart w:id="38" w:name="_Toc474922875"/>
+      <w:bookmarkStart w:id="39" w:name="_Toc474923185"/>
+      <w:bookmarkStart w:id="40" w:name="_Toc474923229"/>
+      <w:bookmarkEnd w:id="33"/>
+      <w:bookmarkEnd w:id="34"/>
+      <w:bookmarkEnd w:id="35"/>
+      <w:bookmarkEnd w:id="36"/>
+      <w:bookmarkEnd w:id="37"/>
       <w:bookmarkEnd w:id="38"/>
-    </w:p>
-    <w:p>
-      <w:r>
-        <w:t>…</w:t>
-      </w:r>
-      <w:bookmarkStart w:id="39" w:name="_Toc474921726"/>
-      <w:bookmarkStart w:id="40" w:name="_Toc474922090"/>
-      <w:bookmarkStart w:id="41" w:name="_Toc474922497"/>
-      <w:bookmarkStart w:id="42" w:name="_Toc474922595"/>
-      <w:bookmarkStart w:id="43" w:name="_Toc474922801"/>
-      <w:bookmarkStart w:id="44" w:name="_Toc474922875"/>
-      <w:bookmarkStart w:id="45" w:name="_Toc474923185"/>
-      <w:bookmarkStart w:id="46" w:name="_Toc474923229"/>
       <w:bookmarkEnd w:id="39"/>
       <w:bookmarkEnd w:id="40"/>
-      <w:bookmarkEnd w:id="41"/>
-      <w:bookmarkEnd w:id="42"/>
-      <w:bookmarkEnd w:id="43"/>
-      <w:bookmarkEnd w:id="44"/>
-      <w:bookmarkEnd w:id="45"/>
-      <w:bookmarkEnd w:id="46"/>
     </w:p>
     <w:p/>
     <w:p/>
@@ -4231,61 +4274,61 @@
       <w:pPr>
         <w:pStyle w:val="Ttulo1"/>
       </w:pPr>
-      <w:bookmarkStart w:id="47" w:name="_Toc68777804"/>
+      <w:bookmarkStart w:id="41" w:name="_Toc68777804"/>
       <w:r>
         <w:lastRenderedPageBreak/>
         <w:t>Conclusões e trabalho futuro</w:t>
       </w:r>
+      <w:bookmarkEnd w:id="41"/>
+    </w:p>
+    <w:p>
+      <w:r>
+        <w:t>..</w:t>
+      </w:r>
+      <w:r>
+        <w:t>.</w:t>
+      </w:r>
+    </w:p>
+    <w:p>
+      <w:pPr>
+        <w:pStyle w:val="Ttulo2"/>
+      </w:pPr>
+      <w:bookmarkStart w:id="42" w:name="_Toc476831718"/>
+      <w:bookmarkStart w:id="43" w:name="_Toc477106243"/>
+      <w:bookmarkStart w:id="44" w:name="_Toc68777805"/>
+      <w:r>
+        <w:t>Conclusões</w:t>
+      </w:r>
+      <w:bookmarkEnd w:id="42"/>
+      <w:bookmarkEnd w:id="43"/>
+      <w:bookmarkEnd w:id="44"/>
+    </w:p>
+    <w:p>
+      <w:r>
+        <w:t>..</w:t>
+      </w:r>
+      <w:r>
+        <w:t>.</w:t>
+      </w:r>
+    </w:p>
+    <w:p>
+      <w:pPr>
+        <w:pStyle w:val="Ttulo2"/>
+      </w:pPr>
+      <w:bookmarkStart w:id="45" w:name="_Toc474921736"/>
+      <w:bookmarkStart w:id="46" w:name="_Toc476831719"/>
+      <w:bookmarkStart w:id="47" w:name="_Toc477106244"/>
+      <w:bookmarkStart w:id="48" w:name="_Toc68777806"/>
+      <w:r>
+        <w:t xml:space="preserve">Trabalho </w:t>
+      </w:r>
+      <w:r>
+        <w:t>Futuro</w:t>
+      </w:r>
+      <w:bookmarkEnd w:id="45"/>
+      <w:bookmarkEnd w:id="46"/>
       <w:bookmarkEnd w:id="47"/>
-    </w:p>
-    <w:p>
-      <w:r>
-        <w:t>..</w:t>
-      </w:r>
-      <w:r>
-        <w:t>.</w:t>
-      </w:r>
-    </w:p>
-    <w:p>
-      <w:pPr>
-        <w:pStyle w:val="Ttulo2"/>
-      </w:pPr>
-      <w:bookmarkStart w:id="48" w:name="_Toc476831718"/>
-      <w:bookmarkStart w:id="49" w:name="_Toc477106243"/>
-      <w:bookmarkStart w:id="50" w:name="_Toc68777805"/>
-      <w:r>
-        <w:t>Conclusões</w:t>
-      </w:r>
       <w:bookmarkEnd w:id="48"/>
-      <w:bookmarkEnd w:id="49"/>
-      <w:bookmarkEnd w:id="50"/>
-    </w:p>
-    <w:p>
-      <w:r>
-        <w:t>..</w:t>
-      </w:r>
-      <w:r>
-        <w:t>.</w:t>
-      </w:r>
-    </w:p>
-    <w:p>
-      <w:pPr>
-        <w:pStyle w:val="Ttulo2"/>
-      </w:pPr>
-      <w:bookmarkStart w:id="51" w:name="_Toc474921736"/>
-      <w:bookmarkStart w:id="52" w:name="_Toc476831719"/>
-      <w:bookmarkStart w:id="53" w:name="_Toc477106244"/>
-      <w:bookmarkStart w:id="54" w:name="_Toc68777806"/>
-      <w:r>
-        <w:t xml:space="preserve">Trabalho </w:t>
-      </w:r>
-      <w:r>
-        <w:t>Futuro</w:t>
-      </w:r>
-      <w:bookmarkEnd w:id="51"/>
-      <w:bookmarkEnd w:id="52"/>
-      <w:bookmarkEnd w:id="53"/>
-      <w:bookmarkEnd w:id="54"/>
     </w:p>
     <w:p>
       <w:pPr>
@@ -4311,8 +4354,8 @@
           <w:docGrid w:linePitch="360"/>
         </w:sectPr>
       </w:pPr>
-      <w:bookmarkStart w:id="55" w:name="_Toc476831721"/>
-      <w:bookmarkStart w:id="56" w:name="_Toc477106246"/>
+      <w:bookmarkStart w:id="49" w:name="_Toc476831721"/>
+      <w:bookmarkStart w:id="50" w:name="_Toc477106246"/>
     </w:p>
     <w:p>
       <w:pPr>
@@ -4323,20 +4366,20 @@
         </w:numPr>
         <w:ind w:left="284" w:hanging="284"/>
       </w:pPr>
-      <w:bookmarkStart w:id="57" w:name="_Toc68777808"/>
+      <w:bookmarkStart w:id="51" w:name="_Toc68777808"/>
       <w:r>
         <w:lastRenderedPageBreak/>
         <w:t>A</w:t>
       </w:r>
-      <w:bookmarkEnd w:id="55"/>
-      <w:bookmarkEnd w:id="56"/>
+      <w:bookmarkEnd w:id="49"/>
+      <w:bookmarkEnd w:id="50"/>
       <w:r>
         <w:t>nexo</w:t>
       </w:r>
       <w:r>
         <w:t>s</w:t>
       </w:r>
-      <w:bookmarkEnd w:id="57"/>
+      <w:bookmarkEnd w:id="51"/>
     </w:p>
     <w:p/>
     <w:p/>
@@ -4358,12 +4401,12 @@
       <w:pPr>
         <w:pStyle w:val="Ttulo9"/>
       </w:pPr>
-      <w:bookmarkStart w:id="58" w:name="_Toc68777809"/>
+      <w:bookmarkStart w:id="52" w:name="_Toc68777809"/>
       <w:r>
         <w:lastRenderedPageBreak/>
         <w:t>Proposta de Estágio</w:t>
       </w:r>
-      <w:bookmarkEnd w:id="58"/>
+      <w:bookmarkEnd w:id="52"/>
     </w:p>
     <w:p/>
     <w:p/>
@@ -4445,12 +4488,12 @@
       <w:pPr>
         <w:pStyle w:val="Ttulo9"/>
       </w:pPr>
-      <w:bookmarkStart w:id="59" w:name="_Toc68777810"/>
+      <w:bookmarkStart w:id="53" w:name="_Toc68777810"/>
       <w:r>
         <w:lastRenderedPageBreak/>
         <w:t>Especificação de Requisitos</w:t>
       </w:r>
-      <w:bookmarkEnd w:id="59"/>
+      <w:bookmarkEnd w:id="53"/>
     </w:p>
     <w:p/>
     <w:p/>
@@ -5507,7 +5550,7 @@
       <w:lvlText w:val="%1"/>
       <w:lvlJc w:val="left"/>
       <w:pPr>
-        <w:ind w:left="432" w:hanging="432"/>
+        <w:ind w:left="1242" w:hanging="432"/>
       </w:pPr>
       <w:rPr>
         <w:rFonts w:hint="default"/>
@@ -6410,6 +6453,7 @@
   <w:style w:type="character" w:default="1" w:styleId="Tipodeletrapredefinidodopargrafo">
     <w:name w:val="Default Paragraph Font"/>
     <w:uiPriority w:val="1"/>
+    <w:semiHidden/>
     <w:unhideWhenUsed/>
   </w:style>
   <w:style w:type="table" w:default="1" w:styleId="Tabelanormal">
@@ -7784,6 +7828,12 @@
 </file>
 
 <file path=customXml/item1.xml><?xml version="1.0" encoding="utf-8"?>
+<p:properties xmlns:p="http://schemas.microsoft.com/office/2006/metadata/properties" xmlns:xsi="http://www.w3.org/2001/XMLSchema-instance" xmlns:pc="http://schemas.microsoft.com/office/infopath/2007/PartnerControls">
+  <documentManagement/>
+</p:properties>
+</file>
+
+<file path=customXml/item2.xml><?xml version="1.0" encoding="utf-8"?>
 <ct:contentTypeSchema xmlns:ct="http://schemas.microsoft.com/office/2006/metadata/contentType" xmlns:ma="http://schemas.microsoft.com/office/2006/metadata/properties/metaAttributes" ct:_="" ma:_="" ma:contentTypeName="Document" ma:contentTypeID="0x010100C5923DB2E11DB6448465A8B31783F28D" ma:contentTypeVersion="7" ma:contentTypeDescription="Create a new document." ma:contentTypeScope="" ma:versionID="1b59ad9fde66633af4a8d52daa124eab">
   <xsd:schema xmlns:xsd="http://www.w3.org/2001/XMLSchema" xmlns:xs="http://www.w3.org/2001/XMLSchema" xmlns:p="http://schemas.microsoft.com/office/2006/metadata/properties" xmlns:ns3="81b3c298-88df-4b93-9d74-fb877f87a16c" targetNamespace="http://schemas.microsoft.com/office/2006/metadata/properties" ma:root="true" ma:fieldsID="66e7c3159f9369bb1fef65edafb16afe" ns3:_="">
     <xsd:import namespace="81b3c298-88df-4b93-9d74-fb877f87a16c"/>
@@ -7947,22 +7997,7 @@
 </ct:contentTypeSchema>
 </file>
 
-<file path=customXml/item2.xml><?xml version="1.0" encoding="utf-8"?>
-<p:properties xmlns:p="http://schemas.microsoft.com/office/2006/metadata/properties" xmlns:xsi="http://www.w3.org/2001/XMLSchema-instance" xmlns:pc="http://schemas.microsoft.com/office/infopath/2007/PartnerControls">
-  <documentManagement/>
-</p:properties>
-</file>
-
 <file path=customXml/item3.xml><?xml version="1.0" encoding="utf-8"?>
-<?mso-contentType ?>
-<FormTemplates xmlns="http://schemas.microsoft.com/sharepoint/v3/contenttype/forms">
-  <Display>DocumentLibraryForm</Display>
-  <Edit>DocumentLibraryForm</Edit>
-  <New>DocumentLibraryForm</New>
-</FormTemplates>
-</file>
-
-<file path=customXml/item4.xml><?xml version="1.0" encoding="utf-8"?>
 <b:Sources xmlns:b="http://schemas.openxmlformats.org/officeDocument/2006/bibliography" xmlns="http://schemas.openxmlformats.org/officeDocument/2006/bibliography" SelectedStyle="\IEEE2006OfficeOnline.xsl" StyleName="IEEE" Version="2006">
   <b:Source>
     <b:Tag>ISE21</b:Tag>
@@ -8160,7 +8195,25 @@
 </b:Sources>
 </file>
 
+<file path=customXml/item4.xml><?xml version="1.0" encoding="utf-8"?>
+<?mso-contentType ?>
+<FormTemplates xmlns="http://schemas.microsoft.com/sharepoint/v3/contenttype/forms">
+  <Display>DocumentLibraryForm</Display>
+  <Edit>DocumentLibraryForm</Edit>
+  <New>DocumentLibraryForm</New>
+</FormTemplates>
+</file>
+
 <file path=customXml/itemProps1.xml><?xml version="1.0" encoding="utf-8"?>
+<ds:datastoreItem xmlns:ds="http://schemas.openxmlformats.org/officeDocument/2006/customXml" ds:itemID="{104542C5-A1F3-4A2B-A8DA-BC608FE4A300}">
+  <ds:schemaRefs>
+    <ds:schemaRef ds:uri="http://schemas.microsoft.com/office/2006/metadata/properties"/>
+    <ds:schemaRef ds:uri="http://schemas.microsoft.com/office/infopath/2007/PartnerControls"/>
+  </ds:schemaRefs>
+</ds:datastoreItem>
+</file>
+
+<file path=customXml/itemProps2.xml><?xml version="1.0" encoding="utf-8"?>
 <ds:datastoreItem xmlns:ds="http://schemas.openxmlformats.org/officeDocument/2006/customXml" ds:itemID="{867C31C7-5D5C-424A-B9BE-2B97391A44EC}">
   <ds:schemaRefs>
     <ds:schemaRef ds:uri="http://schemas.microsoft.com/office/2006/metadata/contentType"/>
@@ -8178,27 +8231,18 @@
 </ds:datastoreItem>
 </file>
 
-<file path=customXml/itemProps2.xml><?xml version="1.0" encoding="utf-8"?>
-<ds:datastoreItem xmlns:ds="http://schemas.openxmlformats.org/officeDocument/2006/customXml" ds:itemID="{104542C5-A1F3-4A2B-A8DA-BC608FE4A300}">
+<file path=customXml/itemProps3.xml><?xml version="1.0" encoding="utf-8"?>
+<ds:datastoreItem xmlns:ds="http://schemas.openxmlformats.org/officeDocument/2006/customXml" ds:itemID="{35410527-168D-4DF9-AFBF-BDCA7F4A29D3}">
   <ds:schemaRefs>
-    <ds:schemaRef ds:uri="http://schemas.microsoft.com/office/2006/metadata/properties"/>
-    <ds:schemaRef ds:uri="http://schemas.microsoft.com/office/infopath/2007/PartnerControls"/>
+    <ds:schemaRef ds:uri="http://schemas.openxmlformats.org/officeDocument/2006/bibliography"/>
   </ds:schemaRefs>
 </ds:datastoreItem>
 </file>
 
-<file path=customXml/itemProps3.xml><?xml version="1.0" encoding="utf-8"?>
+<file path=customXml/itemProps4.xml><?xml version="1.0" encoding="utf-8"?>
 <ds:datastoreItem xmlns:ds="http://schemas.openxmlformats.org/officeDocument/2006/customXml" ds:itemID="{0C6200CD-745C-49CD-9896-E26C171FB50B}">
   <ds:schemaRefs>
     <ds:schemaRef ds:uri="http://schemas.microsoft.com/sharepoint/v3/contenttype/forms"/>
   </ds:schemaRefs>
 </ds:datastoreItem>
-</file>
-
-<file path=customXml/itemProps4.xml><?xml version="1.0" encoding="utf-8"?>
-<ds:datastoreItem xmlns:ds="http://schemas.openxmlformats.org/officeDocument/2006/customXml" ds:itemID="{35410527-168D-4DF9-AFBF-BDCA7F4A29D3}">
-  <ds:schemaRefs>
-    <ds:schemaRef ds:uri="http://schemas.openxmlformats.org/officeDocument/2006/bibliography"/>
-  </ds:schemaRefs>
-</ds:datastoreItem>
 </file>
</xml_diff>